<commit_message>
Completed Day2 as G
</commit_message>
<xml_diff>
--- a/kathasara_how_to.docx
+++ b/kathasara_how_to.docx
@@ -4554,6 +4554,3002 @@
       <w:proofErr w:type="spellEnd"/>
       <w:r>
         <w:t>.</w:t>
+      </w:r>
+    </w:p>
+    <w:p>
+      <w:r>
+        <w:lastRenderedPageBreak/>
+        <w:t>Now we move to:</w:t>
+      </w:r>
+    </w:p>
+    <w:p>
+      <w:pPr>
+        <w:rPr>
+          <w:b/>
+          <w:bCs/>
+        </w:rPr>
+      </w:pPr>
+      <w:r>
+        <w:rPr>
+          <w:rFonts w:ascii="Segoe UI Emoji" w:hAnsi="Segoe UI Emoji" w:cs="Segoe UI Emoji"/>
+          <w:b/>
+          <w:bCs/>
+        </w:rPr>
+        <w:t>🚀</w:t>
+      </w:r>
+      <w:r>
+        <w:rPr>
+          <w:b/>
+          <w:bCs/>
+        </w:rPr>
+        <w:t xml:space="preserve"> DAY 3 – Story Module (Core Business Logic)</w:t>
+      </w:r>
+    </w:p>
+    <w:p>
+      <w:r>
+        <w:t xml:space="preserve">This is where your app becomes a real </w:t>
+      </w:r>
+      <w:proofErr w:type="spellStart"/>
+      <w:r>
+        <w:rPr>
+          <w:b/>
+          <w:bCs/>
+        </w:rPr>
+        <w:t>Pratilipi</w:t>
+      </w:r>
+      <w:proofErr w:type="spellEnd"/>
+      <w:r>
+        <w:rPr>
+          <w:b/>
+          <w:bCs/>
+        </w:rPr>
+        <w:t xml:space="preserve"> competitor foundation</w:t>
+      </w:r>
+      <w:r>
+        <w:t>.</w:t>
+      </w:r>
+    </w:p>
+    <w:p>
+      <w:r>
+        <w:pict w14:anchorId="3630C2A5">
+          <v:rect id="_x0000_i1397" style="width:0;height:1.5pt" o:hralign="center" o:hrstd="t" o:hr="t" fillcolor="#a0a0a0" stroked="f"/>
+        </w:pict>
+      </w:r>
+    </w:p>
+    <w:p>
+      <w:pPr>
+        <w:rPr>
+          <w:b/>
+          <w:bCs/>
+        </w:rPr>
+      </w:pPr>
+      <w:r>
+        <w:rPr>
+          <w:rFonts w:ascii="Segoe UI Emoji" w:hAnsi="Segoe UI Emoji" w:cs="Segoe UI Emoji"/>
+          <w:b/>
+          <w:bCs/>
+        </w:rPr>
+        <w:t>🎯</w:t>
+      </w:r>
+      <w:r>
+        <w:rPr>
+          <w:b/>
+          <w:bCs/>
+        </w:rPr>
+        <w:t xml:space="preserve"> DAY 3 GOAL</w:t>
+      </w:r>
+    </w:p>
+    <w:p>
+      <w:r>
+        <w:t>Today we will build:</w:t>
+      </w:r>
+    </w:p>
+    <w:p>
+      <w:pPr>
+        <w:numPr>
+          <w:ilvl w:val="0"/>
+          <w:numId w:val="21"/>
+        </w:numPr>
+      </w:pPr>
+      <w:r>
+        <w:t>Story database model</w:t>
+      </w:r>
+    </w:p>
+    <w:p>
+      <w:pPr>
+        <w:numPr>
+          <w:ilvl w:val="0"/>
+          <w:numId w:val="21"/>
+        </w:numPr>
+      </w:pPr>
+      <w:r>
+        <w:t>Create story (authenticated)</w:t>
+      </w:r>
+    </w:p>
+    <w:p>
+      <w:pPr>
+        <w:numPr>
+          <w:ilvl w:val="0"/>
+          <w:numId w:val="21"/>
+        </w:numPr>
+      </w:pPr>
+      <w:r>
+        <w:t>Get all stories (public)</w:t>
+      </w:r>
+    </w:p>
+    <w:p>
+      <w:pPr>
+        <w:numPr>
+          <w:ilvl w:val="0"/>
+          <w:numId w:val="21"/>
+        </w:numPr>
+      </w:pPr>
+      <w:r>
+        <w:t>Get single story</w:t>
+      </w:r>
+    </w:p>
+    <w:p>
+      <w:pPr>
+        <w:numPr>
+          <w:ilvl w:val="0"/>
+          <w:numId w:val="21"/>
+        </w:numPr>
+      </w:pPr>
+      <w:r>
+        <w:t>Update story (owner only)</w:t>
+      </w:r>
+    </w:p>
+    <w:p>
+      <w:pPr>
+        <w:numPr>
+          <w:ilvl w:val="0"/>
+          <w:numId w:val="21"/>
+        </w:numPr>
+      </w:pPr>
+      <w:r>
+        <w:t>Delete story (owner only)</w:t>
+      </w:r>
+    </w:p>
+    <w:p>
+      <w:pPr>
+        <w:numPr>
+          <w:ilvl w:val="0"/>
+          <w:numId w:val="21"/>
+        </w:numPr>
+      </w:pPr>
+      <w:r>
+        <w:t>Author relation (User ↔ Story)</w:t>
+      </w:r>
+    </w:p>
+    <w:p>
+      <w:pPr>
+        <w:numPr>
+          <w:ilvl w:val="0"/>
+          <w:numId w:val="21"/>
+        </w:numPr>
+      </w:pPr>
+      <w:r>
+        <w:t>Validation</w:t>
+      </w:r>
+    </w:p>
+    <w:p>
+      <w:pPr>
+        <w:numPr>
+          <w:ilvl w:val="0"/>
+          <w:numId w:val="21"/>
+        </w:numPr>
+      </w:pPr>
+      <w:r>
+        <w:t>Proper DTOs</w:t>
+      </w:r>
+    </w:p>
+    <w:p>
+      <w:pPr>
+        <w:numPr>
+          <w:ilvl w:val="0"/>
+          <w:numId w:val="21"/>
+        </w:numPr>
+      </w:pPr>
+      <w:r>
+        <w:t>Test via Postman</w:t>
+      </w:r>
+    </w:p>
+    <w:p>
+      <w:r>
+        <w:t>By end of Day 3:</w:t>
+      </w:r>
+      <w:r>
+        <w:br/>
+        <w:t>Your backend will feel like a real production API.</w:t>
+      </w:r>
+    </w:p>
+    <w:p>
+      <w:r>
+        <w:pict w14:anchorId="07A7FB21">
+          <v:rect id="_x0000_i1398" style="width:0;height:1.5pt" o:hralign="center" o:hrstd="t" o:hr="t" fillcolor="#a0a0a0" stroked="f"/>
+        </w:pict>
+      </w:r>
+    </w:p>
+    <w:p>
+      <w:pPr>
+        <w:rPr>
+          <w:b/>
+          <w:bCs/>
+        </w:rPr>
+      </w:pPr>
+      <w:r>
+        <w:rPr>
+          <w:rFonts w:ascii="Segoe UI Emoji" w:hAnsi="Segoe UI Emoji" w:cs="Segoe UI Emoji"/>
+          <w:b/>
+          <w:bCs/>
+        </w:rPr>
+        <w:t>🧠</w:t>
+      </w:r>
+      <w:r>
+        <w:rPr>
+          <w:b/>
+          <w:bCs/>
+        </w:rPr>
+        <w:t xml:space="preserve"> STEP 0 – Before Starting</w:t>
+      </w:r>
+    </w:p>
+    <w:p>
+      <w:r>
+        <w:t>Make sure backend is running:</w:t>
+      </w:r>
+    </w:p>
+    <w:p>
+      <w:proofErr w:type="spellStart"/>
+      <w:r>
+        <w:t>npm</w:t>
+      </w:r>
+      <w:proofErr w:type="spellEnd"/>
+      <w:r>
+        <w:t xml:space="preserve"> run </w:t>
+      </w:r>
+      <w:proofErr w:type="spellStart"/>
+      <w:proofErr w:type="gramStart"/>
+      <w:r>
+        <w:t>start:dev</w:t>
+      </w:r>
+      <w:proofErr w:type="spellEnd"/>
+      <w:proofErr w:type="gramEnd"/>
+    </w:p>
+    <w:p>
+      <w:r>
+        <w:pict w14:anchorId="5259C388">
+          <v:rect id="_x0000_i1399" style="width:0;height:1.5pt" o:hralign="center" o:hrstd="t" o:hr="t" fillcolor="#a0a0a0" stroked="f"/>
+        </w:pict>
+      </w:r>
+    </w:p>
+    <w:p>
+      <w:pPr>
+        <w:rPr>
+          <w:b/>
+          <w:bCs/>
+        </w:rPr>
+      </w:pPr>
+      <w:r>
+        <w:rPr>
+          <w:rFonts w:ascii="Segoe UI Emoji" w:hAnsi="Segoe UI Emoji" w:cs="Segoe UI Emoji"/>
+          <w:b/>
+          <w:bCs/>
+        </w:rPr>
+        <w:t>🟢</w:t>
+      </w:r>
+      <w:r>
+        <w:rPr>
+          <w:b/>
+          <w:bCs/>
+        </w:rPr>
+        <w:t xml:space="preserve"> STEP 1 – Create Story Model (Prisma)</w:t>
+      </w:r>
+    </w:p>
+    <w:p>
+      <w:r>
+        <w:t>Open:</w:t>
+      </w:r>
+    </w:p>
+    <w:p>
+      <w:r>
+        <w:t>backend/</w:t>
+      </w:r>
+      <w:proofErr w:type="spellStart"/>
+      <w:r>
+        <w:t>prisma</w:t>
+      </w:r>
+      <w:proofErr w:type="spellEnd"/>
+      <w:r>
+        <w:t>/</w:t>
+      </w:r>
+      <w:proofErr w:type="spellStart"/>
+      <w:r>
+        <w:t>schema.prisma</w:t>
+      </w:r>
+      <w:proofErr w:type="spellEnd"/>
+    </w:p>
+    <w:p>
+      <w:r>
+        <w:t xml:space="preserve">Add this model BELOW your </w:t>
+      </w:r>
+      <w:proofErr w:type="gramStart"/>
+      <w:r>
+        <w:t>User</w:t>
+      </w:r>
+      <w:proofErr w:type="gramEnd"/>
+      <w:r>
+        <w:t xml:space="preserve"> model:</w:t>
+      </w:r>
+    </w:p>
+    <w:p>
+      <w:r>
+        <w:lastRenderedPageBreak/>
+        <w:t>model Story {</w:t>
+      </w:r>
+      <w:r>
+        <w:br/>
+        <w:t xml:space="preserve">  id        String   @id @default(</w:t>
+      </w:r>
+      <w:proofErr w:type="gramStart"/>
+      <w:r>
+        <w:t>uuid(</w:t>
+      </w:r>
+      <w:proofErr w:type="gramEnd"/>
+      <w:r>
+        <w:t>))</w:t>
+      </w:r>
+      <w:r>
+        <w:br/>
+        <w:t xml:space="preserve">  title     String</w:t>
+      </w:r>
+      <w:r>
+        <w:br/>
+        <w:t xml:space="preserve">  content   String</w:t>
+      </w:r>
+      <w:r>
+        <w:br/>
+        <w:t xml:space="preserve">  published </w:t>
+      </w:r>
+      <w:proofErr w:type="gramStart"/>
+      <w:r>
+        <w:t>Boolean  @</w:t>
+      </w:r>
+      <w:proofErr w:type="gramEnd"/>
+      <w:r>
+        <w:t>default(false)</w:t>
+      </w:r>
+      <w:r>
+        <w:br/>
+        <w:t xml:space="preserve">  </w:t>
+      </w:r>
+      <w:proofErr w:type="spellStart"/>
+      <w:r>
+        <w:t>createdAt</w:t>
+      </w:r>
+      <w:proofErr w:type="spellEnd"/>
+      <w:r>
+        <w:t xml:space="preserve"> </w:t>
+      </w:r>
+      <w:proofErr w:type="spellStart"/>
+      <w:r>
+        <w:t>DateTime</w:t>
+      </w:r>
+      <w:proofErr w:type="spellEnd"/>
+      <w:r>
+        <w:t xml:space="preserve"> @default(</w:t>
+      </w:r>
+      <w:proofErr w:type="gramStart"/>
+      <w:r>
+        <w:t>now(</w:t>
+      </w:r>
+      <w:proofErr w:type="gramEnd"/>
+      <w:r>
+        <w:t>))</w:t>
+      </w:r>
+      <w:r>
+        <w:br/>
+        <w:t xml:space="preserve">  </w:t>
+      </w:r>
+      <w:proofErr w:type="spellStart"/>
+      <w:r>
+        <w:t>updatedAt</w:t>
+      </w:r>
+      <w:proofErr w:type="spellEnd"/>
+      <w:r>
+        <w:t xml:space="preserve"> </w:t>
+      </w:r>
+      <w:proofErr w:type="spellStart"/>
+      <w:r>
+        <w:t>DateTime</w:t>
+      </w:r>
+      <w:proofErr w:type="spellEnd"/>
+      <w:r>
+        <w:t xml:space="preserve"> @updatedAt</w:t>
+      </w:r>
+      <w:r>
+        <w:br/>
+      </w:r>
+      <w:r>
+        <w:br/>
+        <w:t xml:space="preserve">  </w:t>
+      </w:r>
+      <w:proofErr w:type="spellStart"/>
+      <w:r>
+        <w:t>authorId</w:t>
+      </w:r>
+      <w:proofErr w:type="spellEnd"/>
+      <w:r>
+        <w:t xml:space="preserve">  String</w:t>
+      </w:r>
+      <w:r>
+        <w:br/>
+        <w:t xml:space="preserve">  author    User     @</w:t>
+      </w:r>
+      <w:proofErr w:type="gramStart"/>
+      <w:r>
+        <w:t>relation(</w:t>
+      </w:r>
+      <w:proofErr w:type="gramEnd"/>
+      <w:r>
+        <w:t>fields: [</w:t>
+      </w:r>
+      <w:proofErr w:type="spellStart"/>
+      <w:r>
+        <w:t>authorId</w:t>
+      </w:r>
+      <w:proofErr w:type="spellEnd"/>
+      <w:r>
+        <w:t>], references: [id])</w:t>
+      </w:r>
+      <w:r>
+        <w:br/>
+      </w:r>
+      <w:r>
+        <w:br/>
+        <w:t xml:space="preserve">  @@index([authorId])</w:t>
+      </w:r>
+      <w:r>
+        <w:br/>
+        <w:t>}</w:t>
+      </w:r>
+    </w:p>
+    <w:p>
+      <w:r>
+        <w:pict w14:anchorId="58AF0821">
+          <v:rect id="_x0000_i1400" style="width:0;height:1.5pt" o:hralign="center" o:hrstd="t" o:hr="t" fillcolor="#a0a0a0" stroked="f"/>
+        </w:pict>
+      </w:r>
+    </w:p>
+    <w:p>
+      <w:pPr>
+        <w:rPr>
+          <w:b/>
+          <w:bCs/>
+        </w:rPr>
+      </w:pPr>
+      <w:r>
+        <w:rPr>
+          <w:rFonts w:ascii="Segoe UI Emoji" w:hAnsi="Segoe UI Emoji" w:cs="Segoe UI Emoji"/>
+          <w:b/>
+          <w:bCs/>
+        </w:rPr>
+        <w:t>🔥</w:t>
+      </w:r>
+      <w:r>
+        <w:rPr>
+          <w:b/>
+          <w:bCs/>
+        </w:rPr>
+        <w:t xml:space="preserve"> Also Update User Model</w:t>
+      </w:r>
+    </w:p>
+    <w:p>
+      <w:r>
+        <w:t>Inside User model add:</w:t>
+      </w:r>
+    </w:p>
+    <w:p>
+      <w:r>
+        <w:t xml:space="preserve">stories </w:t>
+      </w:r>
+      <w:proofErr w:type="gramStart"/>
+      <w:r>
+        <w:t>Story[</w:t>
+      </w:r>
+      <w:proofErr w:type="gramEnd"/>
+      <w:r>
+        <w:t>]</w:t>
+      </w:r>
+    </w:p>
+    <w:p>
+      <w:r>
+        <w:t>So final relation is:</w:t>
+      </w:r>
+    </w:p>
+    <w:p>
+      <w:pPr>
+        <w:numPr>
+          <w:ilvl w:val="0"/>
+          <w:numId w:val="22"/>
+        </w:numPr>
+      </w:pPr>
+      <w:r>
+        <w:t>One User → Many Stories</w:t>
+      </w:r>
+    </w:p>
+    <w:p>
+      <w:pPr>
+        <w:numPr>
+          <w:ilvl w:val="0"/>
+          <w:numId w:val="22"/>
+        </w:numPr>
+      </w:pPr>
+      <w:r>
+        <w:t>One Story → One User</w:t>
+      </w:r>
+    </w:p>
+    <w:p>
+      <w:r>
+        <w:pict w14:anchorId="4DD7BE04">
+          <v:rect id="_x0000_i1401" style="width:0;height:1.5pt" o:hralign="center" o:hrstd="t" o:hr="t" fillcolor="#a0a0a0" stroked="f"/>
+        </w:pict>
+      </w:r>
+    </w:p>
+    <w:p>
+      <w:pPr>
+        <w:rPr>
+          <w:b/>
+          <w:bCs/>
+        </w:rPr>
+      </w:pPr>
+      <w:r>
+        <w:rPr>
+          <w:rFonts w:ascii="Segoe UI Emoji" w:hAnsi="Segoe UI Emoji" w:cs="Segoe UI Emoji"/>
+          <w:b/>
+          <w:bCs/>
+        </w:rPr>
+        <w:t>🟢</w:t>
+      </w:r>
+      <w:r>
+        <w:rPr>
+          <w:b/>
+          <w:bCs/>
+        </w:rPr>
+        <w:t xml:space="preserve"> STEP 2 – Push DB Changes</w:t>
+      </w:r>
+    </w:p>
+    <w:p>
+      <w:proofErr w:type="spellStart"/>
+      <w:r>
+        <w:t>npx</w:t>
+      </w:r>
+      <w:proofErr w:type="spellEnd"/>
+      <w:r>
+        <w:t xml:space="preserve"> </w:t>
+      </w:r>
+      <w:proofErr w:type="spellStart"/>
+      <w:r>
+        <w:t>prisma</w:t>
+      </w:r>
+      <w:proofErr w:type="spellEnd"/>
+      <w:r>
+        <w:t xml:space="preserve"> </w:t>
+      </w:r>
+      <w:proofErr w:type="spellStart"/>
+      <w:r>
+        <w:t>db</w:t>
+      </w:r>
+      <w:proofErr w:type="spellEnd"/>
+      <w:r>
+        <w:t xml:space="preserve"> push</w:t>
+      </w:r>
+      <w:r>
+        <w:br/>
+      </w:r>
+      <w:proofErr w:type="spellStart"/>
+      <w:r>
+        <w:t>npx</w:t>
+      </w:r>
+      <w:proofErr w:type="spellEnd"/>
+      <w:r>
+        <w:t xml:space="preserve"> </w:t>
+      </w:r>
+      <w:proofErr w:type="spellStart"/>
+      <w:r>
+        <w:t>prisma</w:t>
+      </w:r>
+      <w:proofErr w:type="spellEnd"/>
+      <w:r>
+        <w:t xml:space="preserve"> generate</w:t>
+      </w:r>
+    </w:p>
+    <w:p>
+      <w:r>
+        <w:t>Make sure both succeed.</w:t>
+      </w:r>
+    </w:p>
+    <w:p>
+      <w:r>
+        <w:pict w14:anchorId="68A18C19">
+          <v:rect id="_x0000_i1402" style="width:0;height:1.5pt" o:hralign="center" o:hrstd="t" o:hr="t" fillcolor="#a0a0a0" stroked="f"/>
+        </w:pict>
+      </w:r>
+    </w:p>
+    <w:p>
+      <w:pPr>
+        <w:rPr>
+          <w:b/>
+          <w:bCs/>
+        </w:rPr>
+      </w:pPr>
+      <w:r>
+        <w:rPr>
+          <w:rFonts w:ascii="Segoe UI Emoji" w:hAnsi="Segoe UI Emoji" w:cs="Segoe UI Emoji"/>
+          <w:b/>
+          <w:bCs/>
+        </w:rPr>
+        <w:t>🟢</w:t>
+      </w:r>
+      <w:r>
+        <w:rPr>
+          <w:b/>
+          <w:bCs/>
+        </w:rPr>
+        <w:t xml:space="preserve"> STEP 3 – Create Story Module (Nest CLI)</w:t>
+      </w:r>
+    </w:p>
+    <w:p>
+      <w:r>
+        <w:t>Inside backend:</w:t>
+      </w:r>
+    </w:p>
+    <w:p>
+      <w:proofErr w:type="spellStart"/>
+      <w:r>
+        <w:t>npx</w:t>
+      </w:r>
+      <w:proofErr w:type="spellEnd"/>
+      <w:r>
+        <w:t xml:space="preserve"> nest g module story</w:t>
+      </w:r>
+      <w:r>
+        <w:br/>
+      </w:r>
+      <w:proofErr w:type="spellStart"/>
+      <w:r>
+        <w:t>npx</w:t>
+      </w:r>
+      <w:proofErr w:type="spellEnd"/>
+      <w:r>
+        <w:t xml:space="preserve"> nest g service story</w:t>
+      </w:r>
+      <w:r>
+        <w:br/>
+      </w:r>
+      <w:proofErr w:type="spellStart"/>
+      <w:r>
+        <w:t>npx</w:t>
+      </w:r>
+      <w:proofErr w:type="spellEnd"/>
+      <w:r>
+        <w:t xml:space="preserve"> nest g controller story</w:t>
+      </w:r>
+    </w:p>
+    <w:p>
+      <w:r>
+        <w:t>This creates:</w:t>
+      </w:r>
+    </w:p>
+    <w:p>
+      <w:proofErr w:type="spellStart"/>
+      <w:r>
+        <w:lastRenderedPageBreak/>
+        <w:t>src</w:t>
+      </w:r>
+      <w:proofErr w:type="spellEnd"/>
+      <w:r>
+        <w:t>/story/</w:t>
+      </w:r>
+      <w:r>
+        <w:br/>
+        <w:t xml:space="preserve"> </w:t>
+      </w:r>
+      <w:r>
+        <w:rPr>
+          <w:rFonts w:ascii="MS Gothic" w:eastAsia="MS Gothic" w:hAnsi="MS Gothic" w:cs="MS Gothic" w:hint="eastAsia"/>
+        </w:rPr>
+        <w:t>├</w:t>
+      </w:r>
+      <w:r>
+        <w:rPr>
+          <w:rFonts w:ascii="Calibri" w:hAnsi="Calibri" w:cs="Calibri"/>
+        </w:rPr>
+        <w:t>──</w:t>
+      </w:r>
+      <w:r>
+        <w:t xml:space="preserve"> </w:t>
+      </w:r>
+      <w:proofErr w:type="spellStart"/>
+      <w:proofErr w:type="gramStart"/>
+      <w:r>
+        <w:t>story.module</w:t>
+      </w:r>
+      <w:proofErr w:type="gramEnd"/>
+      <w:r>
+        <w:t>.ts</w:t>
+      </w:r>
+      <w:proofErr w:type="spellEnd"/>
+      <w:r>
+        <w:br/>
+        <w:t xml:space="preserve"> </w:t>
+      </w:r>
+      <w:r>
+        <w:rPr>
+          <w:rFonts w:ascii="MS Gothic" w:eastAsia="MS Gothic" w:hAnsi="MS Gothic" w:cs="MS Gothic" w:hint="eastAsia"/>
+        </w:rPr>
+        <w:t>├</w:t>
+      </w:r>
+      <w:r>
+        <w:rPr>
+          <w:rFonts w:ascii="Calibri" w:hAnsi="Calibri" w:cs="Calibri"/>
+        </w:rPr>
+        <w:t>──</w:t>
+      </w:r>
+      <w:r>
+        <w:t xml:space="preserve"> </w:t>
+      </w:r>
+      <w:proofErr w:type="spellStart"/>
+      <w:proofErr w:type="gramStart"/>
+      <w:r>
+        <w:t>story.service</w:t>
+      </w:r>
+      <w:proofErr w:type="gramEnd"/>
+      <w:r>
+        <w:t>.ts</w:t>
+      </w:r>
+      <w:proofErr w:type="spellEnd"/>
+      <w:r>
+        <w:br/>
+        <w:t xml:space="preserve"> </w:t>
+      </w:r>
+      <w:r>
+        <w:rPr>
+          <w:rFonts w:ascii="MS Gothic" w:eastAsia="MS Gothic" w:hAnsi="MS Gothic" w:cs="MS Gothic" w:hint="eastAsia"/>
+        </w:rPr>
+        <w:t>├</w:t>
+      </w:r>
+      <w:r>
+        <w:rPr>
+          <w:rFonts w:ascii="Calibri" w:hAnsi="Calibri" w:cs="Calibri"/>
+        </w:rPr>
+        <w:t>──</w:t>
+      </w:r>
+      <w:r>
+        <w:t xml:space="preserve"> </w:t>
+      </w:r>
+      <w:proofErr w:type="spellStart"/>
+      <w:proofErr w:type="gramStart"/>
+      <w:r>
+        <w:t>story.controller</w:t>
+      </w:r>
+      <w:proofErr w:type="gramEnd"/>
+      <w:r>
+        <w:t>.ts</w:t>
+      </w:r>
+      <w:proofErr w:type="spellEnd"/>
+    </w:p>
+    <w:p>
+      <w:r>
+        <w:pict w14:anchorId="18888376">
+          <v:rect id="_x0000_i1403" style="width:0;height:1.5pt" o:hralign="center" o:hrstd="t" o:hr="t" fillcolor="#a0a0a0" stroked="f"/>
+        </w:pict>
+      </w:r>
+    </w:p>
+    <w:p>
+      <w:pPr>
+        <w:rPr>
+          <w:b/>
+          <w:bCs/>
+        </w:rPr>
+      </w:pPr>
+      <w:r>
+        <w:rPr>
+          <w:rFonts w:ascii="Segoe UI Emoji" w:hAnsi="Segoe UI Emoji" w:cs="Segoe UI Emoji"/>
+          <w:b/>
+          <w:bCs/>
+        </w:rPr>
+        <w:t>🟢</w:t>
+      </w:r>
+      <w:r>
+        <w:rPr>
+          <w:b/>
+          <w:bCs/>
+        </w:rPr>
+        <w:t xml:space="preserve"> STEP 4 – Inject Prisma in </w:t>
+      </w:r>
+      <w:proofErr w:type="spellStart"/>
+      <w:r>
+        <w:rPr>
+          <w:b/>
+          <w:bCs/>
+        </w:rPr>
+        <w:t>StoryService</w:t>
+      </w:r>
+      <w:proofErr w:type="spellEnd"/>
+    </w:p>
+    <w:p>
+      <w:r>
+        <w:t>Open:</w:t>
+      </w:r>
+    </w:p>
+    <w:p>
+      <w:proofErr w:type="spellStart"/>
+      <w:r>
+        <w:t>src</w:t>
+      </w:r>
+      <w:proofErr w:type="spellEnd"/>
+      <w:r>
+        <w:t>/story/</w:t>
+      </w:r>
+      <w:proofErr w:type="spellStart"/>
+      <w:r>
+        <w:t>story.service.ts</w:t>
+      </w:r>
+      <w:proofErr w:type="spellEnd"/>
+    </w:p>
+    <w:p>
+      <w:r>
+        <w:t>Replace everything with:</w:t>
+      </w:r>
+    </w:p>
+    <w:p>
+      <w:r>
+        <w:t xml:space="preserve">import </w:t>
+      </w:r>
+      <w:proofErr w:type="gramStart"/>
+      <w:r>
+        <w:t>{ Injectable</w:t>
+      </w:r>
+      <w:proofErr w:type="gramEnd"/>
+      <w:r>
+        <w:t xml:space="preserve"> } from '@</w:t>
+      </w:r>
+      <w:proofErr w:type="spellStart"/>
+      <w:r>
+        <w:t>nestjs</w:t>
+      </w:r>
+      <w:proofErr w:type="spellEnd"/>
+      <w:r>
+        <w:t>/common';</w:t>
+      </w:r>
+      <w:r>
+        <w:br/>
+        <w:t xml:space="preserve">import </w:t>
+      </w:r>
+      <w:proofErr w:type="gramStart"/>
+      <w:r>
+        <w:t xml:space="preserve">{ </w:t>
+      </w:r>
+      <w:proofErr w:type="spellStart"/>
+      <w:r>
+        <w:t>PrismaService</w:t>
+      </w:r>
+      <w:proofErr w:type="spellEnd"/>
+      <w:proofErr w:type="gramEnd"/>
+      <w:r>
+        <w:t xml:space="preserve"> } from '../</w:t>
+      </w:r>
+      <w:proofErr w:type="spellStart"/>
+      <w:r>
+        <w:t>prisma</w:t>
+      </w:r>
+      <w:proofErr w:type="spellEnd"/>
+      <w:r>
+        <w:t>/</w:t>
+      </w:r>
+      <w:proofErr w:type="spellStart"/>
+      <w:r>
+        <w:t>prisma.service</w:t>
+      </w:r>
+      <w:proofErr w:type="spellEnd"/>
+      <w:r>
+        <w:t>';</w:t>
+      </w:r>
+      <w:r>
+        <w:br/>
+      </w:r>
+      <w:r>
+        <w:br/>
+        <w:t>@</w:t>
+      </w:r>
+      <w:proofErr w:type="gramStart"/>
+      <w:r>
+        <w:t>Injectable(</w:t>
+      </w:r>
+      <w:proofErr w:type="gramEnd"/>
+      <w:r>
+        <w:t>)</w:t>
+      </w:r>
+      <w:r>
+        <w:br/>
+        <w:t xml:space="preserve">export class </w:t>
+      </w:r>
+      <w:proofErr w:type="spellStart"/>
+      <w:r>
+        <w:t>StoryService</w:t>
+      </w:r>
+      <w:proofErr w:type="spellEnd"/>
+      <w:r>
+        <w:t xml:space="preserve"> {</w:t>
+      </w:r>
+      <w:r>
+        <w:br/>
+        <w:t xml:space="preserve">  constructor(private </w:t>
+      </w:r>
+      <w:proofErr w:type="spellStart"/>
+      <w:r>
+        <w:t>prisma</w:t>
+      </w:r>
+      <w:proofErr w:type="spellEnd"/>
+      <w:r>
+        <w:t xml:space="preserve">: </w:t>
+      </w:r>
+      <w:proofErr w:type="spellStart"/>
+      <w:r>
+        <w:t>PrismaService</w:t>
+      </w:r>
+      <w:proofErr w:type="spellEnd"/>
+      <w:r>
+        <w:t>) {}</w:t>
+      </w:r>
+      <w:r>
+        <w:br/>
+        <w:t>}</w:t>
+      </w:r>
+    </w:p>
+    <w:p>
+      <w:r>
+        <w:pict w14:anchorId="4827FA51">
+          <v:rect id="_x0000_i1404" style="width:0;height:1.5pt" o:hralign="center" o:hrstd="t" o:hr="t" fillcolor="#a0a0a0" stroked="f"/>
+        </w:pict>
+      </w:r>
+    </w:p>
+    <w:p>
+      <w:pPr>
+        <w:rPr>
+          <w:b/>
+          <w:bCs/>
+        </w:rPr>
+      </w:pPr>
+      <w:r>
+        <w:rPr>
+          <w:rFonts w:ascii="Segoe UI Emoji" w:hAnsi="Segoe UI Emoji" w:cs="Segoe UI Emoji"/>
+          <w:b/>
+          <w:bCs/>
+        </w:rPr>
+        <w:t>🟢</w:t>
+      </w:r>
+      <w:r>
+        <w:rPr>
+          <w:b/>
+          <w:bCs/>
+        </w:rPr>
+        <w:t xml:space="preserve"> STEP 5 – Create DTOs (Very Important)</w:t>
+      </w:r>
+    </w:p>
+    <w:p>
+      <w:r>
+        <w:t>Create folder:</w:t>
+      </w:r>
+    </w:p>
+    <w:p>
+      <w:proofErr w:type="spellStart"/>
+      <w:r>
+        <w:t>src</w:t>
+      </w:r>
+      <w:proofErr w:type="spellEnd"/>
+      <w:r>
+        <w:t>/story/</w:t>
+      </w:r>
+      <w:proofErr w:type="spellStart"/>
+      <w:r>
+        <w:t>dto</w:t>
+      </w:r>
+      <w:proofErr w:type="spellEnd"/>
+      <w:r>
+        <w:t>/</w:t>
+      </w:r>
+    </w:p>
+    <w:p>
+      <w:r>
+        <w:pict w14:anchorId="40BAD4F6">
+          <v:rect id="_x0000_i1405" style="width:0;height:1.5pt" o:hralign="center" o:hrstd="t" o:hr="t" fillcolor="#a0a0a0" stroked="f"/>
+        </w:pict>
+      </w:r>
+    </w:p>
+    <w:p>
+      <w:pPr>
+        <w:rPr>
+          <w:b/>
+          <w:bCs/>
+        </w:rPr>
+      </w:pPr>
+      <w:r>
+        <w:rPr>
+          <w:b/>
+          <w:bCs/>
+        </w:rPr>
+        <w:t>Create: create-</w:t>
+      </w:r>
+      <w:proofErr w:type="spellStart"/>
+      <w:r>
+        <w:rPr>
+          <w:b/>
+          <w:bCs/>
+        </w:rPr>
+        <w:t>story.dto.ts</w:t>
+      </w:r>
+      <w:proofErr w:type="spellEnd"/>
+    </w:p>
+    <w:p>
+      <w:r>
+        <w:t xml:space="preserve">import </w:t>
+      </w:r>
+      <w:proofErr w:type="gramStart"/>
+      <w:r>
+        <w:t xml:space="preserve">{ </w:t>
+      </w:r>
+      <w:proofErr w:type="spellStart"/>
+      <w:r>
+        <w:t>IsString</w:t>
+      </w:r>
+      <w:proofErr w:type="spellEnd"/>
+      <w:proofErr w:type="gramEnd"/>
+      <w:r>
+        <w:t xml:space="preserve">, </w:t>
+      </w:r>
+      <w:proofErr w:type="spellStart"/>
+      <w:r>
+        <w:t>IsOptional</w:t>
+      </w:r>
+      <w:proofErr w:type="spellEnd"/>
+      <w:r>
+        <w:t xml:space="preserve">, </w:t>
+      </w:r>
+      <w:proofErr w:type="spellStart"/>
+      <w:proofErr w:type="gramStart"/>
+      <w:r>
+        <w:t>IsBoolean</w:t>
+      </w:r>
+      <w:proofErr w:type="spellEnd"/>
+      <w:r>
+        <w:t xml:space="preserve"> }</w:t>
+      </w:r>
+      <w:proofErr w:type="gramEnd"/>
+      <w:r>
+        <w:t xml:space="preserve"> from 'class-validator';</w:t>
+      </w:r>
+      <w:r>
+        <w:br/>
+      </w:r>
+      <w:r>
+        <w:br/>
+        <w:t xml:space="preserve">export class </w:t>
+      </w:r>
+      <w:proofErr w:type="spellStart"/>
+      <w:r>
+        <w:t>CreateStoryDto</w:t>
+      </w:r>
+      <w:proofErr w:type="spellEnd"/>
+      <w:r>
+        <w:t xml:space="preserve"> {</w:t>
+      </w:r>
+      <w:r>
+        <w:br/>
+        <w:t xml:space="preserve">  @</w:t>
+      </w:r>
+      <w:proofErr w:type="gramStart"/>
+      <w:r>
+        <w:t>IsString(</w:t>
+      </w:r>
+      <w:proofErr w:type="gramEnd"/>
+      <w:r>
+        <w:t>)</w:t>
+      </w:r>
+      <w:r>
+        <w:br/>
+        <w:t xml:space="preserve">  title: string;</w:t>
+      </w:r>
+      <w:r>
+        <w:br/>
+      </w:r>
+      <w:r>
+        <w:br/>
+        <w:t xml:space="preserve">  @</w:t>
+      </w:r>
+      <w:proofErr w:type="gramStart"/>
+      <w:r>
+        <w:t>IsString(</w:t>
+      </w:r>
+      <w:proofErr w:type="gramEnd"/>
+      <w:r>
+        <w:t>)</w:t>
+      </w:r>
+      <w:r>
+        <w:br/>
+        <w:t xml:space="preserve">  content: string;</w:t>
+      </w:r>
+      <w:r>
+        <w:br/>
+      </w:r>
+      <w:r>
+        <w:br/>
+        <w:t xml:space="preserve">  @</w:t>
+      </w:r>
+      <w:proofErr w:type="gramStart"/>
+      <w:r>
+        <w:t>IsOptional(</w:t>
+      </w:r>
+      <w:proofErr w:type="gramEnd"/>
+      <w:r>
+        <w:t>)</w:t>
+      </w:r>
+      <w:r>
+        <w:br/>
+        <w:t xml:space="preserve">  @</w:t>
+      </w:r>
+      <w:proofErr w:type="gramStart"/>
+      <w:r>
+        <w:t>IsBoolean(</w:t>
+      </w:r>
+      <w:proofErr w:type="gramEnd"/>
+      <w:r>
+        <w:t>)</w:t>
+      </w:r>
+      <w:r>
+        <w:br/>
+      </w:r>
+      <w:r>
+        <w:lastRenderedPageBreak/>
+        <w:t xml:space="preserve">  </w:t>
+      </w:r>
+      <w:proofErr w:type="gramStart"/>
+      <w:r>
+        <w:t>published?:</w:t>
+      </w:r>
+      <w:proofErr w:type="gramEnd"/>
+      <w:r>
+        <w:t xml:space="preserve"> </w:t>
+      </w:r>
+      <w:proofErr w:type="spellStart"/>
+      <w:r>
+        <w:t>boolean</w:t>
+      </w:r>
+      <w:proofErr w:type="spellEnd"/>
+      <w:r>
+        <w:t>;</w:t>
+      </w:r>
+      <w:r>
+        <w:br/>
+        <w:t>}</w:t>
+      </w:r>
+    </w:p>
+    <w:p>
+      <w:r>
+        <w:pict w14:anchorId="5A88AB8B">
+          <v:rect id="_x0000_i1406" style="width:0;height:1.5pt" o:hralign="center" o:hrstd="t" o:hr="t" fillcolor="#a0a0a0" stroked="f"/>
+        </w:pict>
+      </w:r>
+    </w:p>
+    <w:p>
+      <w:pPr>
+        <w:rPr>
+          <w:b/>
+          <w:bCs/>
+        </w:rPr>
+      </w:pPr>
+      <w:r>
+        <w:rPr>
+          <w:b/>
+          <w:bCs/>
+        </w:rPr>
+        <w:t>Create: update-</w:t>
+      </w:r>
+      <w:proofErr w:type="spellStart"/>
+      <w:r>
+        <w:rPr>
+          <w:b/>
+          <w:bCs/>
+        </w:rPr>
+        <w:t>story.dto.ts</w:t>
+      </w:r>
+      <w:proofErr w:type="spellEnd"/>
+    </w:p>
+    <w:p>
+      <w:r>
+        <w:t xml:space="preserve">import </w:t>
+      </w:r>
+      <w:proofErr w:type="gramStart"/>
+      <w:r>
+        <w:t xml:space="preserve">{ </w:t>
+      </w:r>
+      <w:proofErr w:type="spellStart"/>
+      <w:r>
+        <w:t>PartialType</w:t>
+      </w:r>
+      <w:proofErr w:type="spellEnd"/>
+      <w:proofErr w:type="gramEnd"/>
+      <w:r>
+        <w:t xml:space="preserve"> } from '@</w:t>
+      </w:r>
+      <w:proofErr w:type="spellStart"/>
+      <w:r>
+        <w:t>nestjs</w:t>
+      </w:r>
+      <w:proofErr w:type="spellEnd"/>
+      <w:r>
+        <w:t>/mapped-types';</w:t>
+      </w:r>
+      <w:r>
+        <w:br/>
+        <w:t xml:space="preserve">import </w:t>
+      </w:r>
+      <w:proofErr w:type="gramStart"/>
+      <w:r>
+        <w:t xml:space="preserve">{ </w:t>
+      </w:r>
+      <w:proofErr w:type="spellStart"/>
+      <w:r>
+        <w:t>CreateStoryDto</w:t>
+      </w:r>
+      <w:proofErr w:type="spellEnd"/>
+      <w:proofErr w:type="gramEnd"/>
+      <w:r>
+        <w:t xml:space="preserve"> } from './create-</w:t>
+      </w:r>
+      <w:proofErr w:type="spellStart"/>
+      <w:r>
+        <w:t>story.dto</w:t>
+      </w:r>
+      <w:proofErr w:type="spellEnd"/>
+      <w:r>
+        <w:t>';</w:t>
+      </w:r>
+      <w:r>
+        <w:br/>
+      </w:r>
+      <w:r>
+        <w:br/>
+        <w:t xml:space="preserve">export class </w:t>
+      </w:r>
+      <w:proofErr w:type="spellStart"/>
+      <w:r>
+        <w:t>UpdateStoryDto</w:t>
+      </w:r>
+      <w:proofErr w:type="spellEnd"/>
+      <w:r>
+        <w:t xml:space="preserve"> extends </w:t>
+      </w:r>
+      <w:proofErr w:type="spellStart"/>
+      <w:proofErr w:type="gramStart"/>
+      <w:r>
+        <w:t>PartialType</w:t>
+      </w:r>
+      <w:proofErr w:type="spellEnd"/>
+      <w:r>
+        <w:t>(</w:t>
+      </w:r>
+      <w:proofErr w:type="spellStart"/>
+      <w:proofErr w:type="gramEnd"/>
+      <w:r>
+        <w:t>CreateStoryDto</w:t>
+      </w:r>
+      <w:proofErr w:type="spellEnd"/>
+      <w:r>
+        <w:t>) {}</w:t>
+      </w:r>
+    </w:p>
+    <w:p>
+      <w:r>
+        <w:pict w14:anchorId="4829ECF4">
+          <v:rect id="_x0000_i1407" style="width:0;height:1.5pt" o:hralign="center" o:hrstd="t" o:hr="t" fillcolor="#a0a0a0" stroked="f"/>
+        </w:pict>
+      </w:r>
+    </w:p>
+    <w:p>
+      <w:pPr>
+        <w:rPr>
+          <w:b/>
+          <w:bCs/>
+        </w:rPr>
+      </w:pPr>
+      <w:r>
+        <w:rPr>
+          <w:rFonts w:ascii="Segoe UI Emoji" w:hAnsi="Segoe UI Emoji" w:cs="Segoe UI Emoji"/>
+          <w:b/>
+          <w:bCs/>
+        </w:rPr>
+        <w:t>🟢</w:t>
+      </w:r>
+      <w:r>
+        <w:rPr>
+          <w:b/>
+          <w:bCs/>
+        </w:rPr>
+        <w:t xml:space="preserve"> STEP 6 – Implement </w:t>
+      </w:r>
+      <w:proofErr w:type="spellStart"/>
+      <w:r>
+        <w:rPr>
+          <w:b/>
+          <w:bCs/>
+        </w:rPr>
+        <w:t>StoryService</w:t>
+      </w:r>
+      <w:proofErr w:type="spellEnd"/>
+      <w:r>
+        <w:rPr>
+          <w:b/>
+          <w:bCs/>
+        </w:rPr>
+        <w:t xml:space="preserve"> Logic</w:t>
+      </w:r>
+    </w:p>
+    <w:p>
+      <w:r>
+        <w:t>Open:</w:t>
+      </w:r>
+    </w:p>
+    <w:p>
+      <w:proofErr w:type="spellStart"/>
+      <w:proofErr w:type="gramStart"/>
+      <w:r>
+        <w:t>story.service</w:t>
+      </w:r>
+      <w:proofErr w:type="gramEnd"/>
+      <w:r>
+        <w:t>.ts</w:t>
+      </w:r>
+      <w:proofErr w:type="spellEnd"/>
+    </w:p>
+    <w:p>
+      <w:r>
+        <w:t>Replace with:</w:t>
+      </w:r>
+    </w:p>
+    <w:p>
+      <w:r>
+        <w:t xml:space="preserve">import { Injectable, </w:t>
+      </w:r>
+      <w:proofErr w:type="spellStart"/>
+      <w:r>
+        <w:t>ForbiddenException</w:t>
+      </w:r>
+      <w:proofErr w:type="spellEnd"/>
+      <w:r>
+        <w:t xml:space="preserve"> } from '@</w:t>
+      </w:r>
+      <w:proofErr w:type="spellStart"/>
+      <w:r>
+        <w:t>nestjs</w:t>
+      </w:r>
+      <w:proofErr w:type="spellEnd"/>
+      <w:r>
+        <w:t>/common';</w:t>
+      </w:r>
+      <w:r>
+        <w:br/>
+        <w:t xml:space="preserve">import { </w:t>
+      </w:r>
+      <w:proofErr w:type="spellStart"/>
+      <w:r>
+        <w:t>PrismaService</w:t>
+      </w:r>
+      <w:proofErr w:type="spellEnd"/>
+      <w:r>
+        <w:t xml:space="preserve"> } from '../</w:t>
+      </w:r>
+      <w:proofErr w:type="spellStart"/>
+      <w:r>
+        <w:t>prisma</w:t>
+      </w:r>
+      <w:proofErr w:type="spellEnd"/>
+      <w:r>
+        <w:t>/</w:t>
+      </w:r>
+      <w:proofErr w:type="spellStart"/>
+      <w:r>
+        <w:t>prisma.service</w:t>
+      </w:r>
+      <w:proofErr w:type="spellEnd"/>
+      <w:r>
+        <w:t>';</w:t>
+      </w:r>
+      <w:r>
+        <w:br/>
+        <w:t xml:space="preserve">import { </w:t>
+      </w:r>
+      <w:proofErr w:type="spellStart"/>
+      <w:r>
+        <w:t>CreateStoryDto</w:t>
+      </w:r>
+      <w:proofErr w:type="spellEnd"/>
+      <w:r>
+        <w:t xml:space="preserve"> } from './</w:t>
+      </w:r>
+      <w:proofErr w:type="spellStart"/>
+      <w:r>
+        <w:t>dto</w:t>
+      </w:r>
+      <w:proofErr w:type="spellEnd"/>
+      <w:r>
+        <w:t>/create-</w:t>
+      </w:r>
+      <w:proofErr w:type="spellStart"/>
+      <w:r>
+        <w:t>story.dto</w:t>
+      </w:r>
+      <w:proofErr w:type="spellEnd"/>
+      <w:r>
+        <w:t>';</w:t>
+      </w:r>
+      <w:r>
+        <w:br/>
+        <w:t xml:space="preserve">import { </w:t>
+      </w:r>
+      <w:proofErr w:type="spellStart"/>
+      <w:r>
+        <w:t>UpdateStoryDto</w:t>
+      </w:r>
+      <w:proofErr w:type="spellEnd"/>
+      <w:r>
+        <w:t xml:space="preserve"> } from './</w:t>
+      </w:r>
+      <w:proofErr w:type="spellStart"/>
+      <w:r>
+        <w:t>dto</w:t>
+      </w:r>
+      <w:proofErr w:type="spellEnd"/>
+      <w:r>
+        <w:t>/update-</w:t>
+      </w:r>
+      <w:proofErr w:type="spellStart"/>
+      <w:r>
+        <w:t>story.dto</w:t>
+      </w:r>
+      <w:proofErr w:type="spellEnd"/>
+      <w:r>
+        <w:t>';</w:t>
+      </w:r>
+      <w:r>
+        <w:br/>
+      </w:r>
+      <w:r>
+        <w:br/>
+        <w:t>@Injectable()</w:t>
+      </w:r>
+      <w:r>
+        <w:br/>
+        <w:t xml:space="preserve">export class </w:t>
+      </w:r>
+      <w:proofErr w:type="spellStart"/>
+      <w:r>
+        <w:t>StoryService</w:t>
+      </w:r>
+      <w:proofErr w:type="spellEnd"/>
+      <w:r>
+        <w:t xml:space="preserve"> {</w:t>
+      </w:r>
+      <w:r>
+        <w:br/>
+        <w:t xml:space="preserve">  constructor(private </w:t>
+      </w:r>
+      <w:proofErr w:type="spellStart"/>
+      <w:r>
+        <w:t>prisma</w:t>
+      </w:r>
+      <w:proofErr w:type="spellEnd"/>
+      <w:r>
+        <w:t xml:space="preserve">: </w:t>
+      </w:r>
+      <w:proofErr w:type="spellStart"/>
+      <w:r>
+        <w:t>PrismaService</w:t>
+      </w:r>
+      <w:proofErr w:type="spellEnd"/>
+      <w:r>
+        <w:t>) {}</w:t>
+      </w:r>
+      <w:r>
+        <w:br/>
+      </w:r>
+      <w:r>
+        <w:br/>
+        <w:t xml:space="preserve">  create(</w:t>
+      </w:r>
+      <w:proofErr w:type="spellStart"/>
+      <w:r>
+        <w:t>userId</w:t>
+      </w:r>
+      <w:proofErr w:type="spellEnd"/>
+      <w:r>
+        <w:t xml:space="preserve">: string, </w:t>
+      </w:r>
+      <w:proofErr w:type="spellStart"/>
+      <w:r>
+        <w:t>dto</w:t>
+      </w:r>
+      <w:proofErr w:type="spellEnd"/>
+      <w:r>
+        <w:t xml:space="preserve">: </w:t>
+      </w:r>
+      <w:proofErr w:type="spellStart"/>
+      <w:r>
+        <w:t>CreateStoryDto</w:t>
+      </w:r>
+      <w:proofErr w:type="spellEnd"/>
+      <w:r>
+        <w:t>) {</w:t>
+      </w:r>
+      <w:r>
+        <w:br/>
+        <w:t xml:space="preserve">    return </w:t>
+      </w:r>
+      <w:proofErr w:type="spellStart"/>
+      <w:r>
+        <w:t>this.prisma.story.create</w:t>
+      </w:r>
+      <w:proofErr w:type="spellEnd"/>
+      <w:r>
+        <w:t>({</w:t>
+      </w:r>
+      <w:r>
+        <w:br/>
+        <w:t xml:space="preserve">      data: {</w:t>
+      </w:r>
+      <w:r>
+        <w:br/>
+        <w:t xml:space="preserve">        ...</w:t>
+      </w:r>
+      <w:proofErr w:type="spellStart"/>
+      <w:r>
+        <w:t>dto</w:t>
+      </w:r>
+      <w:proofErr w:type="spellEnd"/>
+      <w:r>
+        <w:t>,</w:t>
+      </w:r>
+      <w:r>
+        <w:br/>
+        <w:t xml:space="preserve">        </w:t>
+      </w:r>
+      <w:proofErr w:type="spellStart"/>
+      <w:r>
+        <w:t>authorId</w:t>
+      </w:r>
+      <w:proofErr w:type="spellEnd"/>
+      <w:r>
+        <w:t xml:space="preserve">: </w:t>
+      </w:r>
+      <w:proofErr w:type="spellStart"/>
+      <w:r>
+        <w:t>userId</w:t>
+      </w:r>
+      <w:proofErr w:type="spellEnd"/>
+      <w:r>
+        <w:t>,</w:t>
+      </w:r>
+      <w:r>
+        <w:br/>
+        <w:t xml:space="preserve">      },</w:t>
+      </w:r>
+      <w:r>
+        <w:br/>
+        <w:t xml:space="preserve">    });</w:t>
+      </w:r>
+      <w:r>
+        <w:br/>
+        <w:t xml:space="preserve">  }</w:t>
+      </w:r>
+      <w:r>
+        <w:br/>
+      </w:r>
+      <w:r>
+        <w:br/>
+        <w:t xml:space="preserve">  </w:t>
+      </w:r>
+      <w:proofErr w:type="spellStart"/>
+      <w:r>
+        <w:t>findAll</w:t>
+      </w:r>
+      <w:proofErr w:type="spellEnd"/>
+      <w:r>
+        <w:t>() {</w:t>
+      </w:r>
+      <w:r>
+        <w:br/>
+        <w:t xml:space="preserve">    return </w:t>
+      </w:r>
+      <w:proofErr w:type="spellStart"/>
+      <w:r>
+        <w:t>this.prisma.story.findMany</w:t>
+      </w:r>
+      <w:proofErr w:type="spellEnd"/>
+      <w:r>
+        <w:t>({</w:t>
+      </w:r>
+      <w:r>
+        <w:br/>
+        <w:t xml:space="preserve">      where: { published: true },</w:t>
+      </w:r>
+      <w:r>
+        <w:br/>
+        <w:t xml:space="preserve">      include: { author: true },</w:t>
+      </w:r>
+      <w:r>
+        <w:br/>
+        <w:t xml:space="preserve">    });</w:t>
+      </w:r>
+      <w:r>
+        <w:br/>
+      </w:r>
+      <w:r>
+        <w:lastRenderedPageBreak/>
+        <w:t xml:space="preserve">  }</w:t>
+      </w:r>
+      <w:r>
+        <w:br/>
+      </w:r>
+      <w:r>
+        <w:br/>
+        <w:t xml:space="preserve">  </w:t>
+      </w:r>
+      <w:proofErr w:type="spellStart"/>
+      <w:r>
+        <w:t>findOne</w:t>
+      </w:r>
+      <w:proofErr w:type="spellEnd"/>
+      <w:r>
+        <w:t>(id: string) {</w:t>
+      </w:r>
+      <w:r>
+        <w:br/>
+        <w:t xml:space="preserve">    return </w:t>
+      </w:r>
+      <w:proofErr w:type="spellStart"/>
+      <w:r>
+        <w:t>this.prisma.story.findUnique</w:t>
+      </w:r>
+      <w:proofErr w:type="spellEnd"/>
+      <w:r>
+        <w:t>({</w:t>
+      </w:r>
+      <w:r>
+        <w:br/>
+        <w:t xml:space="preserve">      where: { id },</w:t>
+      </w:r>
+      <w:r>
+        <w:br/>
+        <w:t xml:space="preserve">      include: { author: true },</w:t>
+      </w:r>
+      <w:r>
+        <w:br/>
+        <w:t xml:space="preserve">    });</w:t>
+      </w:r>
+      <w:r>
+        <w:br/>
+        <w:t xml:space="preserve">  }</w:t>
+      </w:r>
+      <w:r>
+        <w:br/>
+      </w:r>
+      <w:r>
+        <w:br/>
+        <w:t xml:space="preserve">  async update(</w:t>
+      </w:r>
+      <w:proofErr w:type="spellStart"/>
+      <w:r>
+        <w:t>userId</w:t>
+      </w:r>
+      <w:proofErr w:type="spellEnd"/>
+      <w:r>
+        <w:t xml:space="preserve">: string, </w:t>
+      </w:r>
+      <w:proofErr w:type="spellStart"/>
+      <w:r>
+        <w:t>storyId</w:t>
+      </w:r>
+      <w:proofErr w:type="spellEnd"/>
+      <w:r>
+        <w:t xml:space="preserve">: string, </w:t>
+      </w:r>
+      <w:proofErr w:type="spellStart"/>
+      <w:r>
+        <w:t>dto</w:t>
+      </w:r>
+      <w:proofErr w:type="spellEnd"/>
+      <w:r>
+        <w:t xml:space="preserve">: </w:t>
+      </w:r>
+      <w:proofErr w:type="spellStart"/>
+      <w:r>
+        <w:t>UpdateStoryDto</w:t>
+      </w:r>
+      <w:proofErr w:type="spellEnd"/>
+      <w:r>
+        <w:t>) {</w:t>
+      </w:r>
+      <w:r>
+        <w:br/>
+        <w:t xml:space="preserve">    </w:t>
+      </w:r>
+      <w:proofErr w:type="spellStart"/>
+      <w:r>
+        <w:t>const</w:t>
+      </w:r>
+      <w:proofErr w:type="spellEnd"/>
+      <w:r>
+        <w:t xml:space="preserve"> story = await </w:t>
+      </w:r>
+      <w:proofErr w:type="spellStart"/>
+      <w:r>
+        <w:t>this.prisma.story.findUnique</w:t>
+      </w:r>
+      <w:proofErr w:type="spellEnd"/>
+      <w:r>
+        <w:t>({</w:t>
+      </w:r>
+      <w:r>
+        <w:br/>
+        <w:t xml:space="preserve">      where: { id: </w:t>
+      </w:r>
+      <w:proofErr w:type="spellStart"/>
+      <w:r>
+        <w:t>storyId</w:t>
+      </w:r>
+      <w:proofErr w:type="spellEnd"/>
+      <w:r>
+        <w:t xml:space="preserve"> },</w:t>
+      </w:r>
+      <w:r>
+        <w:br/>
+        <w:t xml:space="preserve">    });</w:t>
+      </w:r>
+      <w:r>
+        <w:br/>
+      </w:r>
+      <w:r>
+        <w:br/>
+        <w:t xml:space="preserve">    if (!story || </w:t>
+      </w:r>
+      <w:proofErr w:type="spellStart"/>
+      <w:r>
+        <w:t>story.authorId</w:t>
+      </w:r>
+      <w:proofErr w:type="spellEnd"/>
+      <w:r>
+        <w:t xml:space="preserve"> !== </w:t>
+      </w:r>
+      <w:proofErr w:type="spellStart"/>
+      <w:r>
+        <w:t>userId</w:t>
+      </w:r>
+      <w:proofErr w:type="spellEnd"/>
+      <w:r>
+        <w:t>) {</w:t>
+      </w:r>
+      <w:r>
+        <w:br/>
+        <w:t xml:space="preserve">      throw new </w:t>
+      </w:r>
+      <w:proofErr w:type="spellStart"/>
+      <w:r>
+        <w:t>ForbiddenException</w:t>
+      </w:r>
+      <w:proofErr w:type="spellEnd"/>
+      <w:r>
+        <w:t>('Access denied');</w:t>
+      </w:r>
+      <w:r>
+        <w:br/>
+        <w:t xml:space="preserve">    }</w:t>
+      </w:r>
+      <w:r>
+        <w:br/>
+      </w:r>
+      <w:r>
+        <w:br/>
+        <w:t xml:space="preserve">    return </w:t>
+      </w:r>
+      <w:proofErr w:type="spellStart"/>
+      <w:r>
+        <w:t>this.prisma.story.update</w:t>
+      </w:r>
+      <w:proofErr w:type="spellEnd"/>
+      <w:r>
+        <w:t>({</w:t>
+      </w:r>
+      <w:r>
+        <w:br/>
+        <w:t xml:space="preserve">      where: { id: </w:t>
+      </w:r>
+      <w:proofErr w:type="spellStart"/>
+      <w:r>
+        <w:t>storyId</w:t>
+      </w:r>
+      <w:proofErr w:type="spellEnd"/>
+      <w:r>
+        <w:t xml:space="preserve"> },</w:t>
+      </w:r>
+      <w:r>
+        <w:br/>
+        <w:t xml:space="preserve">      data: </w:t>
+      </w:r>
+      <w:proofErr w:type="spellStart"/>
+      <w:r>
+        <w:t>dto</w:t>
+      </w:r>
+      <w:proofErr w:type="spellEnd"/>
+      <w:r>
+        <w:t>,</w:t>
+      </w:r>
+      <w:r>
+        <w:br/>
+        <w:t xml:space="preserve">    });</w:t>
+      </w:r>
+      <w:r>
+        <w:br/>
+        <w:t xml:space="preserve">  }</w:t>
+      </w:r>
+      <w:r>
+        <w:br/>
+      </w:r>
+      <w:r>
+        <w:br/>
+        <w:t xml:space="preserve">  async remove(</w:t>
+      </w:r>
+      <w:proofErr w:type="spellStart"/>
+      <w:r>
+        <w:t>userId</w:t>
+      </w:r>
+      <w:proofErr w:type="spellEnd"/>
+      <w:r>
+        <w:t xml:space="preserve">: string, </w:t>
+      </w:r>
+      <w:proofErr w:type="spellStart"/>
+      <w:r>
+        <w:t>storyId</w:t>
+      </w:r>
+      <w:proofErr w:type="spellEnd"/>
+      <w:r>
+        <w:t>: string) {</w:t>
+      </w:r>
+      <w:r>
+        <w:br/>
+        <w:t xml:space="preserve">    </w:t>
+      </w:r>
+      <w:proofErr w:type="spellStart"/>
+      <w:r>
+        <w:t>const</w:t>
+      </w:r>
+      <w:proofErr w:type="spellEnd"/>
+      <w:r>
+        <w:t xml:space="preserve"> story = await </w:t>
+      </w:r>
+      <w:proofErr w:type="spellStart"/>
+      <w:r>
+        <w:t>this.prisma.story.findUnique</w:t>
+      </w:r>
+      <w:proofErr w:type="spellEnd"/>
+      <w:r>
+        <w:t>({</w:t>
+      </w:r>
+      <w:r>
+        <w:br/>
+        <w:t xml:space="preserve">      where: { id: </w:t>
+      </w:r>
+      <w:proofErr w:type="spellStart"/>
+      <w:r>
+        <w:t>storyId</w:t>
+      </w:r>
+      <w:proofErr w:type="spellEnd"/>
+      <w:r>
+        <w:t xml:space="preserve"> },</w:t>
+      </w:r>
+      <w:r>
+        <w:br/>
+        <w:t xml:space="preserve">    });</w:t>
+      </w:r>
+      <w:r>
+        <w:br/>
+      </w:r>
+      <w:r>
+        <w:br/>
+        <w:t xml:space="preserve">    if (!story || </w:t>
+      </w:r>
+      <w:proofErr w:type="spellStart"/>
+      <w:r>
+        <w:t>story.authorId</w:t>
+      </w:r>
+      <w:proofErr w:type="spellEnd"/>
+      <w:r>
+        <w:t xml:space="preserve"> !== </w:t>
+      </w:r>
+      <w:proofErr w:type="spellStart"/>
+      <w:r>
+        <w:t>userId</w:t>
+      </w:r>
+      <w:proofErr w:type="spellEnd"/>
+      <w:r>
+        <w:t>) {</w:t>
+      </w:r>
+      <w:r>
+        <w:br/>
+        <w:t xml:space="preserve">      throw new </w:t>
+      </w:r>
+      <w:proofErr w:type="spellStart"/>
+      <w:r>
+        <w:t>ForbiddenException</w:t>
+      </w:r>
+      <w:proofErr w:type="spellEnd"/>
+      <w:r>
+        <w:t>('Access denied');</w:t>
+      </w:r>
+      <w:r>
+        <w:br/>
+        <w:t xml:space="preserve">    }</w:t>
+      </w:r>
+      <w:r>
+        <w:br/>
+      </w:r>
+      <w:r>
+        <w:br/>
+        <w:t xml:space="preserve">    return </w:t>
+      </w:r>
+      <w:proofErr w:type="spellStart"/>
+      <w:r>
+        <w:t>this.prisma.story.delete</w:t>
+      </w:r>
+      <w:proofErr w:type="spellEnd"/>
+      <w:r>
+        <w:t>({</w:t>
+      </w:r>
+      <w:r>
+        <w:br/>
+        <w:t xml:space="preserve">      where: { id: </w:t>
+      </w:r>
+      <w:proofErr w:type="spellStart"/>
+      <w:r>
+        <w:t>storyId</w:t>
+      </w:r>
+      <w:proofErr w:type="spellEnd"/>
+      <w:r>
+        <w:t xml:space="preserve"> },</w:t>
+      </w:r>
+      <w:r>
+        <w:br/>
+        <w:t xml:space="preserve">    });</w:t>
+      </w:r>
+      <w:r>
+        <w:br/>
+        <w:t xml:space="preserve">  }</w:t>
+      </w:r>
+      <w:r>
+        <w:br/>
+        <w:t>}</w:t>
+      </w:r>
+    </w:p>
+    <w:p>
+      <w:r>
+        <w:pict w14:anchorId="0B743758">
+          <v:rect id="_x0000_i1408" style="width:0;height:1.5pt" o:hralign="center" o:hrstd="t" o:hr="t" fillcolor="#a0a0a0" stroked="f"/>
+        </w:pict>
+      </w:r>
+    </w:p>
+    <w:p>
+      <w:pPr>
+        <w:rPr>
+          <w:b/>
+          <w:bCs/>
+        </w:rPr>
+      </w:pPr>
+      <w:r>
+        <w:rPr>
+          <w:rFonts w:ascii="Segoe UI Emoji" w:hAnsi="Segoe UI Emoji" w:cs="Segoe UI Emoji"/>
+          <w:b/>
+          <w:bCs/>
+        </w:rPr>
+        <w:t>🟢</w:t>
+      </w:r>
+      <w:r>
+        <w:rPr>
+          <w:b/>
+          <w:bCs/>
+        </w:rPr>
+        <w:t xml:space="preserve"> STEP 7 – Add Controller</w:t>
+      </w:r>
+    </w:p>
+    <w:p>
+      <w:r>
+        <w:lastRenderedPageBreak/>
+        <w:t>Open:</w:t>
+      </w:r>
+    </w:p>
+    <w:p>
+      <w:proofErr w:type="spellStart"/>
+      <w:proofErr w:type="gramStart"/>
+      <w:r>
+        <w:t>story.controller</w:t>
+      </w:r>
+      <w:proofErr w:type="gramEnd"/>
+      <w:r>
+        <w:t>.ts</w:t>
+      </w:r>
+      <w:proofErr w:type="spellEnd"/>
+    </w:p>
+    <w:p>
+      <w:r>
+        <w:t>Replace with:</w:t>
+      </w:r>
+    </w:p>
+    <w:p>
+      <w:r>
+        <w:t>import {</w:t>
+      </w:r>
+      <w:r>
+        <w:br/>
+        <w:t xml:space="preserve">  Controller,</w:t>
+      </w:r>
+      <w:r>
+        <w:br/>
+        <w:t xml:space="preserve">  Get,</w:t>
+      </w:r>
+      <w:r>
+        <w:br/>
+        <w:t xml:space="preserve">  Post,</w:t>
+      </w:r>
+      <w:r>
+        <w:br/>
+        <w:t xml:space="preserve">  Body,</w:t>
+      </w:r>
+      <w:r>
+        <w:br/>
+        <w:t xml:space="preserve">  Param,</w:t>
+      </w:r>
+      <w:r>
+        <w:br/>
+        <w:t xml:space="preserve">  Patch,</w:t>
+      </w:r>
+      <w:r>
+        <w:br/>
+        <w:t xml:space="preserve">  Delete,</w:t>
+      </w:r>
+      <w:r>
+        <w:br/>
+        <w:t xml:space="preserve">  </w:t>
+      </w:r>
+      <w:proofErr w:type="spellStart"/>
+      <w:r>
+        <w:t>UseGuards</w:t>
+      </w:r>
+      <w:proofErr w:type="spellEnd"/>
+      <w:r>
+        <w:t>,</w:t>
+      </w:r>
+      <w:r>
+        <w:br/>
+        <w:t xml:space="preserve">  </w:t>
+      </w:r>
+      <w:proofErr w:type="spellStart"/>
+      <w:r>
+        <w:t>Req</w:t>
+      </w:r>
+      <w:proofErr w:type="spellEnd"/>
+      <w:r>
+        <w:t>,</w:t>
+      </w:r>
+      <w:r>
+        <w:br/>
+        <w:t>} from '@</w:t>
+      </w:r>
+      <w:proofErr w:type="spellStart"/>
+      <w:r>
+        <w:t>nestjs</w:t>
+      </w:r>
+      <w:proofErr w:type="spellEnd"/>
+      <w:r>
+        <w:t>/common';</w:t>
+      </w:r>
+      <w:r>
+        <w:br/>
+        <w:t xml:space="preserve">import { </w:t>
+      </w:r>
+      <w:proofErr w:type="spellStart"/>
+      <w:r>
+        <w:t>StoryService</w:t>
+      </w:r>
+      <w:proofErr w:type="spellEnd"/>
+      <w:r>
+        <w:t xml:space="preserve"> } from './</w:t>
+      </w:r>
+      <w:proofErr w:type="spellStart"/>
+      <w:r>
+        <w:t>story.service</w:t>
+      </w:r>
+      <w:proofErr w:type="spellEnd"/>
+      <w:r>
+        <w:t>';</w:t>
+      </w:r>
+      <w:r>
+        <w:br/>
+        <w:t xml:space="preserve">import { </w:t>
+      </w:r>
+      <w:proofErr w:type="spellStart"/>
+      <w:r>
+        <w:t>CreateStoryDto</w:t>
+      </w:r>
+      <w:proofErr w:type="spellEnd"/>
+      <w:r>
+        <w:t xml:space="preserve"> } from './</w:t>
+      </w:r>
+      <w:proofErr w:type="spellStart"/>
+      <w:r>
+        <w:t>dto</w:t>
+      </w:r>
+      <w:proofErr w:type="spellEnd"/>
+      <w:r>
+        <w:t>/create-</w:t>
+      </w:r>
+      <w:proofErr w:type="spellStart"/>
+      <w:r>
+        <w:t>story.dto</w:t>
+      </w:r>
+      <w:proofErr w:type="spellEnd"/>
+      <w:r>
+        <w:t>';</w:t>
+      </w:r>
+      <w:r>
+        <w:br/>
+        <w:t xml:space="preserve">import { </w:t>
+      </w:r>
+      <w:proofErr w:type="spellStart"/>
+      <w:r>
+        <w:t>UpdateStoryDto</w:t>
+      </w:r>
+      <w:proofErr w:type="spellEnd"/>
+      <w:r>
+        <w:t xml:space="preserve"> } from './</w:t>
+      </w:r>
+      <w:proofErr w:type="spellStart"/>
+      <w:r>
+        <w:t>dto</w:t>
+      </w:r>
+      <w:proofErr w:type="spellEnd"/>
+      <w:r>
+        <w:t>/update-</w:t>
+      </w:r>
+      <w:proofErr w:type="spellStart"/>
+      <w:r>
+        <w:t>story.dto</w:t>
+      </w:r>
+      <w:proofErr w:type="spellEnd"/>
+      <w:r>
+        <w:t>';</w:t>
+      </w:r>
+      <w:r>
+        <w:br/>
+        <w:t xml:space="preserve">import { </w:t>
+      </w:r>
+      <w:proofErr w:type="spellStart"/>
+      <w:r>
+        <w:t>JwtAuthGuard</w:t>
+      </w:r>
+      <w:proofErr w:type="spellEnd"/>
+      <w:r>
+        <w:t xml:space="preserve"> } from '../auth/</w:t>
+      </w:r>
+      <w:proofErr w:type="spellStart"/>
+      <w:r>
+        <w:t>jwt-auth.guard</w:t>
+      </w:r>
+      <w:proofErr w:type="spellEnd"/>
+      <w:r>
+        <w:t>';</w:t>
+      </w:r>
+      <w:r>
+        <w:br/>
+      </w:r>
+      <w:r>
+        <w:br/>
+        <w:t>@Controller('stories')</w:t>
+      </w:r>
+      <w:r>
+        <w:br/>
+        <w:t xml:space="preserve">export class </w:t>
+      </w:r>
+      <w:proofErr w:type="spellStart"/>
+      <w:r>
+        <w:t>StoryController</w:t>
+      </w:r>
+      <w:proofErr w:type="spellEnd"/>
+      <w:r>
+        <w:t xml:space="preserve"> {</w:t>
+      </w:r>
+      <w:r>
+        <w:br/>
+        <w:t xml:space="preserve">  constructor(private </w:t>
+      </w:r>
+      <w:proofErr w:type="spellStart"/>
+      <w:r>
+        <w:t>readonly</w:t>
+      </w:r>
+      <w:proofErr w:type="spellEnd"/>
+      <w:r>
+        <w:t xml:space="preserve"> </w:t>
+      </w:r>
+      <w:proofErr w:type="spellStart"/>
+      <w:r>
+        <w:t>storyService</w:t>
+      </w:r>
+      <w:proofErr w:type="spellEnd"/>
+      <w:r>
+        <w:t xml:space="preserve">: </w:t>
+      </w:r>
+      <w:proofErr w:type="spellStart"/>
+      <w:r>
+        <w:t>StoryService</w:t>
+      </w:r>
+      <w:proofErr w:type="spellEnd"/>
+      <w:r>
+        <w:t>) {}</w:t>
+      </w:r>
+      <w:r>
+        <w:br/>
+      </w:r>
+      <w:r>
+        <w:br/>
+        <w:t xml:space="preserve">  @UseGuards(JwtAuthGuard)</w:t>
+      </w:r>
+      <w:r>
+        <w:br/>
+        <w:t xml:space="preserve">  @Post()</w:t>
+      </w:r>
+      <w:r>
+        <w:br/>
+        <w:t xml:space="preserve">  create(@Req() </w:t>
+      </w:r>
+      <w:proofErr w:type="spellStart"/>
+      <w:r>
+        <w:t>req</w:t>
+      </w:r>
+      <w:proofErr w:type="spellEnd"/>
+      <w:r>
+        <w:t xml:space="preserve">, @Body() </w:t>
+      </w:r>
+      <w:proofErr w:type="spellStart"/>
+      <w:r>
+        <w:t>dto</w:t>
+      </w:r>
+      <w:proofErr w:type="spellEnd"/>
+      <w:r>
+        <w:t xml:space="preserve">: </w:t>
+      </w:r>
+      <w:proofErr w:type="spellStart"/>
+      <w:r>
+        <w:t>CreateStoryDto</w:t>
+      </w:r>
+      <w:proofErr w:type="spellEnd"/>
+      <w:r>
+        <w:t>) {</w:t>
+      </w:r>
+      <w:r>
+        <w:br/>
+        <w:t xml:space="preserve">    return </w:t>
+      </w:r>
+      <w:proofErr w:type="spellStart"/>
+      <w:r>
+        <w:t>this.storyService.create</w:t>
+      </w:r>
+      <w:proofErr w:type="spellEnd"/>
+      <w:r>
+        <w:t>(</w:t>
+      </w:r>
+      <w:proofErr w:type="spellStart"/>
+      <w:r>
+        <w:t>req.user.userId</w:t>
+      </w:r>
+      <w:proofErr w:type="spellEnd"/>
+      <w:r>
+        <w:t xml:space="preserve">, </w:t>
+      </w:r>
+      <w:proofErr w:type="spellStart"/>
+      <w:r>
+        <w:t>dto</w:t>
+      </w:r>
+      <w:proofErr w:type="spellEnd"/>
+      <w:r>
+        <w:t>);</w:t>
+      </w:r>
+      <w:r>
+        <w:br/>
+        <w:t xml:space="preserve">  }</w:t>
+      </w:r>
+      <w:r>
+        <w:br/>
+      </w:r>
+      <w:r>
+        <w:br/>
+        <w:t xml:space="preserve">  @Get()</w:t>
+      </w:r>
+      <w:r>
+        <w:br/>
+        <w:t xml:space="preserve">  </w:t>
+      </w:r>
+      <w:proofErr w:type="spellStart"/>
+      <w:r>
+        <w:t>findAll</w:t>
+      </w:r>
+      <w:proofErr w:type="spellEnd"/>
+      <w:r>
+        <w:t>() {</w:t>
+      </w:r>
+      <w:r>
+        <w:br/>
+        <w:t xml:space="preserve">    return </w:t>
+      </w:r>
+      <w:proofErr w:type="spellStart"/>
+      <w:r>
+        <w:t>this.storyService.findAll</w:t>
+      </w:r>
+      <w:proofErr w:type="spellEnd"/>
+      <w:r>
+        <w:t>();</w:t>
+      </w:r>
+      <w:r>
+        <w:br/>
+        <w:t xml:space="preserve">  }</w:t>
+      </w:r>
+      <w:r>
+        <w:br/>
+      </w:r>
+      <w:r>
+        <w:br/>
+        <w:t xml:space="preserve">  @Get(':id')</w:t>
+      </w:r>
+      <w:r>
+        <w:br/>
+        <w:t xml:space="preserve">  </w:t>
+      </w:r>
+      <w:proofErr w:type="spellStart"/>
+      <w:r>
+        <w:t>findOne</w:t>
+      </w:r>
+      <w:proofErr w:type="spellEnd"/>
+      <w:r>
+        <w:t>(@Param('id') id: string) {</w:t>
+      </w:r>
+      <w:r>
+        <w:br/>
+        <w:t xml:space="preserve">    return </w:t>
+      </w:r>
+      <w:proofErr w:type="spellStart"/>
+      <w:r>
+        <w:t>this.storyService.findOne</w:t>
+      </w:r>
+      <w:proofErr w:type="spellEnd"/>
+      <w:r>
+        <w:t>(id);</w:t>
+      </w:r>
+      <w:r>
+        <w:br/>
+        <w:t xml:space="preserve">  }</w:t>
+      </w:r>
+      <w:r>
+        <w:br/>
+      </w:r>
+      <w:r>
+        <w:br/>
+      </w:r>
+      <w:r>
+        <w:lastRenderedPageBreak/>
+        <w:t xml:space="preserve">  @UseGuards(JwtAuthGuard)</w:t>
+      </w:r>
+      <w:r>
+        <w:br/>
+        <w:t xml:space="preserve">  @Patch(':id')</w:t>
+      </w:r>
+      <w:r>
+        <w:br/>
+        <w:t xml:space="preserve">  update(@Req() </w:t>
+      </w:r>
+      <w:proofErr w:type="spellStart"/>
+      <w:r>
+        <w:t>req</w:t>
+      </w:r>
+      <w:proofErr w:type="spellEnd"/>
+      <w:r>
+        <w:t xml:space="preserve">, @Param('id') id: string, @Body() </w:t>
+      </w:r>
+      <w:proofErr w:type="spellStart"/>
+      <w:r>
+        <w:t>dto</w:t>
+      </w:r>
+      <w:proofErr w:type="spellEnd"/>
+      <w:r>
+        <w:t xml:space="preserve">: </w:t>
+      </w:r>
+      <w:proofErr w:type="spellStart"/>
+      <w:r>
+        <w:t>UpdateStoryDto</w:t>
+      </w:r>
+      <w:proofErr w:type="spellEnd"/>
+      <w:r>
+        <w:t>) {</w:t>
+      </w:r>
+      <w:r>
+        <w:br/>
+        <w:t xml:space="preserve">    return </w:t>
+      </w:r>
+      <w:proofErr w:type="spellStart"/>
+      <w:r>
+        <w:t>this.storyService.update</w:t>
+      </w:r>
+      <w:proofErr w:type="spellEnd"/>
+      <w:r>
+        <w:t>(</w:t>
+      </w:r>
+      <w:proofErr w:type="spellStart"/>
+      <w:r>
+        <w:t>req.user.userId</w:t>
+      </w:r>
+      <w:proofErr w:type="spellEnd"/>
+      <w:r>
+        <w:t xml:space="preserve">, id, </w:t>
+      </w:r>
+      <w:proofErr w:type="spellStart"/>
+      <w:r>
+        <w:t>dto</w:t>
+      </w:r>
+      <w:proofErr w:type="spellEnd"/>
+      <w:r>
+        <w:t>);</w:t>
+      </w:r>
+      <w:r>
+        <w:br/>
+        <w:t xml:space="preserve">  }</w:t>
+      </w:r>
+      <w:r>
+        <w:br/>
+      </w:r>
+      <w:r>
+        <w:br/>
+        <w:t xml:space="preserve">  @UseGuards(JwtAuthGuard)</w:t>
+      </w:r>
+      <w:r>
+        <w:br/>
+        <w:t xml:space="preserve">  @Delete(':id')</w:t>
+      </w:r>
+      <w:r>
+        <w:br/>
+        <w:t xml:space="preserve">  remove(@Req() </w:t>
+      </w:r>
+      <w:proofErr w:type="spellStart"/>
+      <w:r>
+        <w:t>req</w:t>
+      </w:r>
+      <w:proofErr w:type="spellEnd"/>
+      <w:r>
+        <w:t>, @Param('id') id: string) {</w:t>
+      </w:r>
+      <w:r>
+        <w:br/>
+        <w:t xml:space="preserve">    return </w:t>
+      </w:r>
+      <w:proofErr w:type="spellStart"/>
+      <w:r>
+        <w:t>this.storyService.remove</w:t>
+      </w:r>
+      <w:proofErr w:type="spellEnd"/>
+      <w:r>
+        <w:t>(</w:t>
+      </w:r>
+      <w:proofErr w:type="spellStart"/>
+      <w:r>
+        <w:t>req.user.userId</w:t>
+      </w:r>
+      <w:proofErr w:type="spellEnd"/>
+      <w:r>
+        <w:t>, id);</w:t>
+      </w:r>
+      <w:r>
+        <w:br/>
+        <w:t xml:space="preserve">  }</w:t>
+      </w:r>
+      <w:r>
+        <w:br/>
+        <w:t>}</w:t>
+      </w:r>
+    </w:p>
+    <w:p>
+      <w:r>
+        <w:pict w14:anchorId="047BD143">
+          <v:rect id="_x0000_i1409" style="width:0;height:1.5pt" o:hralign="center" o:hrstd="t" o:hr="t" fillcolor="#a0a0a0" stroked="f"/>
+        </w:pict>
+      </w:r>
+    </w:p>
+    <w:p>
+      <w:pPr>
+        <w:rPr>
+          <w:b/>
+          <w:bCs/>
+        </w:rPr>
+      </w:pPr>
+      <w:r>
+        <w:rPr>
+          <w:rFonts w:ascii="Segoe UI Emoji" w:hAnsi="Segoe UI Emoji" w:cs="Segoe UI Emoji"/>
+          <w:b/>
+          <w:bCs/>
+        </w:rPr>
+        <w:t>🟢</w:t>
+      </w:r>
+      <w:r>
+        <w:rPr>
+          <w:b/>
+          <w:bCs/>
+        </w:rPr>
+        <w:t xml:space="preserve"> STEP 8 – Register </w:t>
+      </w:r>
+      <w:proofErr w:type="spellStart"/>
+      <w:r>
+        <w:rPr>
+          <w:b/>
+          <w:bCs/>
+        </w:rPr>
+        <w:t>StoryModule</w:t>
+      </w:r>
+      <w:proofErr w:type="spellEnd"/>
+    </w:p>
+    <w:p>
+      <w:r>
+        <w:t>Open:</w:t>
+      </w:r>
+    </w:p>
+    <w:p>
+      <w:proofErr w:type="spellStart"/>
+      <w:proofErr w:type="gramStart"/>
+      <w:r>
+        <w:t>app.module</w:t>
+      </w:r>
+      <w:proofErr w:type="gramEnd"/>
+      <w:r>
+        <w:t>.ts</w:t>
+      </w:r>
+      <w:proofErr w:type="spellEnd"/>
+    </w:p>
+    <w:p>
+      <w:r>
+        <w:t>Add:</w:t>
+      </w:r>
+    </w:p>
+    <w:p>
+      <w:r>
+        <w:t xml:space="preserve">import </w:t>
+      </w:r>
+      <w:proofErr w:type="gramStart"/>
+      <w:r>
+        <w:t xml:space="preserve">{ </w:t>
+      </w:r>
+      <w:proofErr w:type="spellStart"/>
+      <w:r>
+        <w:t>StoryModule</w:t>
+      </w:r>
+      <w:proofErr w:type="spellEnd"/>
+      <w:proofErr w:type="gramEnd"/>
+      <w:r>
+        <w:t xml:space="preserve"> } from './story/</w:t>
+      </w:r>
+      <w:proofErr w:type="spellStart"/>
+      <w:r>
+        <w:t>story.module</w:t>
+      </w:r>
+      <w:proofErr w:type="spellEnd"/>
+      <w:r>
+        <w:t>';</w:t>
+      </w:r>
+    </w:p>
+    <w:p>
+      <w:r>
+        <w:t>Then add inside imports:</w:t>
+      </w:r>
+    </w:p>
+    <w:p>
+      <w:proofErr w:type="spellStart"/>
+      <w:r>
+        <w:t>StoryModule</w:t>
+      </w:r>
+      <w:proofErr w:type="spellEnd"/>
+      <w:r>
+        <w:t>,</w:t>
+      </w:r>
+    </w:p>
+    <w:p>
+      <w:r>
+        <w:pict w14:anchorId="1D17A3DA">
+          <v:rect id="_x0000_i1410" style="width:0;height:1.5pt" o:hralign="center" o:hrstd="t" o:hr="t" fillcolor="#a0a0a0" stroked="f"/>
+        </w:pict>
+      </w:r>
+    </w:p>
+    <w:p>
+      <w:pPr>
+        <w:rPr>
+          <w:b/>
+          <w:bCs/>
+        </w:rPr>
+      </w:pPr>
+      <w:r>
+        <w:rPr>
+          <w:rFonts w:ascii="Segoe UI Emoji" w:hAnsi="Segoe UI Emoji" w:cs="Segoe UI Emoji"/>
+          <w:b/>
+          <w:bCs/>
+        </w:rPr>
+        <w:t>🟢</w:t>
+      </w:r>
+      <w:r>
+        <w:rPr>
+          <w:b/>
+          <w:bCs/>
+        </w:rPr>
+        <w:t xml:space="preserve"> STEP 9 – Test in Postman</w:t>
+      </w:r>
+    </w:p>
+    <w:p>
+      <w:pPr>
+        <w:rPr>
+          <w:b/>
+          <w:bCs/>
+        </w:rPr>
+      </w:pPr>
+      <w:r>
+        <w:rPr>
+          <w:b/>
+          <w:bCs/>
+        </w:rPr>
+        <w:t>1️</w:t>
+      </w:r>
+      <w:r>
+        <w:rPr>
+          <w:rFonts w:ascii="Segoe UI Symbol" w:hAnsi="Segoe UI Symbol" w:cs="Segoe UI Symbol"/>
+          <w:b/>
+          <w:bCs/>
+        </w:rPr>
+        <w:t>⃣</w:t>
+      </w:r>
+      <w:r>
+        <w:rPr>
+          <w:b/>
+          <w:bCs/>
+        </w:rPr>
+        <w:t xml:space="preserve"> Login → Get JWT</w:t>
+      </w:r>
+    </w:p>
+    <w:p>
+      <w:pPr>
+        <w:rPr>
+          <w:b/>
+          <w:bCs/>
+        </w:rPr>
+      </w:pPr>
+      <w:r>
+        <w:rPr>
+          <w:b/>
+          <w:bCs/>
+        </w:rPr>
+        <w:t>2️</w:t>
+      </w:r>
+      <w:r>
+        <w:rPr>
+          <w:rFonts w:ascii="Segoe UI Symbol" w:hAnsi="Segoe UI Symbol" w:cs="Segoe UI Symbol"/>
+          <w:b/>
+          <w:bCs/>
+        </w:rPr>
+        <w:t>⃣</w:t>
+      </w:r>
+      <w:r>
+        <w:rPr>
+          <w:b/>
+          <w:bCs/>
+        </w:rPr>
+        <w:t xml:space="preserve"> Create Story (Protected)</w:t>
+      </w:r>
+    </w:p>
+    <w:p>
+      <w:r>
+        <w:t>POST:</w:t>
+      </w:r>
+    </w:p>
+    <w:p>
+      <w:r>
+        <w:t>/</w:t>
+      </w:r>
+      <w:proofErr w:type="gramStart"/>
+      <w:r>
+        <w:t>stories</w:t>
+      </w:r>
+      <w:proofErr w:type="gramEnd"/>
+    </w:p>
+    <w:p>
+      <w:r>
+        <w:t>Headers:</w:t>
+      </w:r>
+    </w:p>
+    <w:p>
+      <w:r>
+        <w:t>Authorization: Bearer YOUR_TOKEN</w:t>
+      </w:r>
+    </w:p>
+    <w:p>
+      <w:r>
+        <w:t>Body:</w:t>
+      </w:r>
+    </w:p>
+    <w:p>
+      <w:r>
+        <w:t>{</w:t>
+      </w:r>
+      <w:r>
+        <w:br/>
+        <w:t xml:space="preserve">  "title": "My First Story",</w:t>
+      </w:r>
+      <w:r>
+        <w:br/>
+        <w:t xml:space="preserve">  "content": "This is my content",</w:t>
+      </w:r>
+      <w:r>
+        <w:br/>
+      </w:r>
+      <w:r>
+        <w:lastRenderedPageBreak/>
+        <w:t xml:space="preserve">  "published": true</w:t>
+      </w:r>
+      <w:r>
+        <w:br/>
+        <w:t>}</w:t>
+      </w:r>
+    </w:p>
+    <w:p>
+      <w:r>
+        <w:pict w14:anchorId="2EF591A0">
+          <v:rect id="_x0000_i1411" style="width:0;height:1.5pt" o:hralign="center" o:hrstd="t" o:hr="t" fillcolor="#a0a0a0" stroked="f"/>
+        </w:pict>
+      </w:r>
+    </w:p>
+    <w:p>
+      <w:pPr>
+        <w:rPr>
+          <w:b/>
+          <w:bCs/>
+        </w:rPr>
+      </w:pPr>
+      <w:r>
+        <w:rPr>
+          <w:b/>
+          <w:bCs/>
+        </w:rPr>
+        <w:t>3️</w:t>
+      </w:r>
+      <w:r>
+        <w:rPr>
+          <w:rFonts w:ascii="Segoe UI Symbol" w:hAnsi="Segoe UI Symbol" w:cs="Segoe UI Symbol"/>
+          <w:b/>
+          <w:bCs/>
+        </w:rPr>
+        <w:t>⃣</w:t>
+      </w:r>
+      <w:r>
+        <w:rPr>
+          <w:b/>
+          <w:bCs/>
+        </w:rPr>
+        <w:t xml:space="preserve"> Get All Published Stories</w:t>
+      </w:r>
+    </w:p>
+    <w:p>
+      <w:r>
+        <w:t>GET:</w:t>
+      </w:r>
+    </w:p>
+    <w:p>
+      <w:r>
+        <w:t>/</w:t>
+      </w:r>
+      <w:proofErr w:type="gramStart"/>
+      <w:r>
+        <w:t>stories</w:t>
+      </w:r>
+      <w:proofErr w:type="gramEnd"/>
+    </w:p>
+    <w:p>
+      <w:r>
+        <w:pict w14:anchorId="1DE08024">
+          <v:rect id="_x0000_i1412" style="width:0;height:1.5pt" o:hralign="center" o:hrstd="t" o:hr="t" fillcolor="#a0a0a0" stroked="f"/>
+        </w:pict>
+      </w:r>
+    </w:p>
+    <w:p>
+      <w:pPr>
+        <w:rPr>
+          <w:b/>
+          <w:bCs/>
+        </w:rPr>
+      </w:pPr>
+      <w:r>
+        <w:rPr>
+          <w:b/>
+          <w:bCs/>
+        </w:rPr>
+        <w:t>4️</w:t>
+      </w:r>
+      <w:r>
+        <w:rPr>
+          <w:rFonts w:ascii="Segoe UI Symbol" w:hAnsi="Segoe UI Symbol" w:cs="Segoe UI Symbol"/>
+          <w:b/>
+          <w:bCs/>
+        </w:rPr>
+        <w:t>⃣</w:t>
+      </w:r>
+      <w:r>
+        <w:rPr>
+          <w:b/>
+          <w:bCs/>
+        </w:rPr>
+        <w:t xml:space="preserve"> Update Story (Owner Only)</w:t>
+      </w:r>
+    </w:p>
+    <w:p>
+      <w:r>
+        <w:t>PATCH:</w:t>
+      </w:r>
+    </w:p>
+    <w:p>
+      <w:r>
+        <w:t>/stories/:id</w:t>
+      </w:r>
+    </w:p>
+    <w:p>
+      <w:r>
+        <w:pict w14:anchorId="48A0B6D3">
+          <v:rect id="_x0000_i1413" style="width:0;height:1.5pt" o:hralign="center" o:hrstd="t" o:hr="t" fillcolor="#a0a0a0" stroked="f"/>
+        </w:pict>
+      </w:r>
+    </w:p>
+    <w:p>
+      <w:pPr>
+        <w:rPr>
+          <w:b/>
+          <w:bCs/>
+        </w:rPr>
+      </w:pPr>
+      <w:r>
+        <w:rPr>
+          <w:b/>
+          <w:bCs/>
+        </w:rPr>
+        <w:t>5️</w:t>
+      </w:r>
+      <w:r>
+        <w:rPr>
+          <w:rFonts w:ascii="Segoe UI Symbol" w:hAnsi="Segoe UI Symbol" w:cs="Segoe UI Symbol"/>
+          <w:b/>
+          <w:bCs/>
+        </w:rPr>
+        <w:t>⃣</w:t>
+      </w:r>
+      <w:r>
+        <w:rPr>
+          <w:b/>
+          <w:bCs/>
+        </w:rPr>
+        <w:t xml:space="preserve"> Delete Story</w:t>
+      </w:r>
+    </w:p>
+    <w:p>
+      <w:r>
+        <w:t>DELETE:</w:t>
+      </w:r>
+    </w:p>
+    <w:p>
+      <w:r>
+        <w:t>/stories/:id</w:t>
+      </w:r>
+    </w:p>
+    <w:p>
+      <w:r>
+        <w:pict w14:anchorId="58929D02">
+          <v:rect id="_x0000_i1414" style="width:0;height:1.5pt" o:hralign="center" o:hrstd="t" o:hr="t" fillcolor="#a0a0a0" stroked="f"/>
+        </w:pict>
+      </w:r>
+    </w:p>
+    <w:p>
+      <w:pPr>
+        <w:rPr>
+          <w:b/>
+          <w:bCs/>
+        </w:rPr>
+      </w:pPr>
+      <w:r>
+        <w:rPr>
+          <w:rFonts w:ascii="Segoe UI Emoji" w:hAnsi="Segoe UI Emoji" w:cs="Segoe UI Emoji"/>
+          <w:b/>
+          <w:bCs/>
+        </w:rPr>
+        <w:t>🎯</w:t>
+      </w:r>
+      <w:r>
+        <w:rPr>
+          <w:b/>
+          <w:bCs/>
+        </w:rPr>
+        <w:t xml:space="preserve"> End of Day 3 You Will Have</w:t>
+      </w:r>
+    </w:p>
+    <w:p>
+      <w:pPr>
+        <w:numPr>
+          <w:ilvl w:val="0"/>
+          <w:numId w:val="23"/>
+        </w:numPr>
+      </w:pPr>
+      <w:r>
+        <w:t>Real relational DB</w:t>
+      </w:r>
+    </w:p>
+    <w:p>
+      <w:pPr>
+        <w:numPr>
+          <w:ilvl w:val="0"/>
+          <w:numId w:val="23"/>
+        </w:numPr>
+      </w:pPr>
+      <w:r>
+        <w:t>Owner-only permissions</w:t>
+      </w:r>
+    </w:p>
+    <w:p>
+      <w:pPr>
+        <w:numPr>
+          <w:ilvl w:val="0"/>
+          <w:numId w:val="23"/>
+        </w:numPr>
+      </w:pPr>
+      <w:r>
+        <w:t>Public vs private stories</w:t>
+      </w:r>
+    </w:p>
+    <w:p>
+      <w:pPr>
+        <w:numPr>
+          <w:ilvl w:val="0"/>
+          <w:numId w:val="23"/>
+        </w:numPr>
+      </w:pPr>
+      <w:r>
+        <w:t>Production-ready structure</w:t>
+      </w:r>
+    </w:p>
+    <w:p>
+      <w:pPr>
+        <w:numPr>
+          <w:ilvl w:val="0"/>
+          <w:numId w:val="23"/>
+        </w:numPr>
+      </w:pPr>
+      <w:r>
+        <w:t>Clean scalable architecture</w:t>
+      </w:r>
+    </w:p>
+    <w:p>
+      <w:r>
+        <w:t>This is now a serious backend.</w:t>
       </w:r>
     </w:p>
     <w:p/>
@@ -5996,6 +8992,155 @@
     </w:lvl>
   </w:abstractNum>
   <w:abstractNum w:abstractNumId="10" w15:restartNumberingAfterBreak="0">
+    <w:nsid w:val="3DA656A9"/>
+    <w:multiLevelType w:val="multilevel"/>
+    <w:tmpl w:val="C2E8EFE8"/>
+    <w:lvl w:ilvl="0">
+      <w:start w:val="1"/>
+      <w:numFmt w:val="bullet"/>
+      <w:lvlText w:val=""/>
+      <w:lvlJc w:val="left"/>
+      <w:pPr>
+        <w:tabs>
+          <w:tab w:val="num" w:pos="720"/>
+        </w:tabs>
+        <w:ind w:left="720" w:hanging="360"/>
+      </w:pPr>
+      <w:rPr>
+        <w:rFonts w:ascii="Symbol" w:hAnsi="Symbol" w:hint="default"/>
+        <w:sz w:val="20"/>
+      </w:rPr>
+    </w:lvl>
+    <w:lvl w:ilvl="1" w:tentative="1">
+      <w:start w:val="1"/>
+      <w:numFmt w:val="bullet"/>
+      <w:lvlText w:val="o"/>
+      <w:lvlJc w:val="left"/>
+      <w:pPr>
+        <w:tabs>
+          <w:tab w:val="num" w:pos="1440"/>
+        </w:tabs>
+        <w:ind w:left="1440" w:hanging="360"/>
+      </w:pPr>
+      <w:rPr>
+        <w:rFonts w:ascii="Courier New" w:hAnsi="Courier New" w:hint="default"/>
+        <w:sz w:val="20"/>
+      </w:rPr>
+    </w:lvl>
+    <w:lvl w:ilvl="2" w:tentative="1">
+      <w:start w:val="1"/>
+      <w:numFmt w:val="bullet"/>
+      <w:lvlText w:val=""/>
+      <w:lvlJc w:val="left"/>
+      <w:pPr>
+        <w:tabs>
+          <w:tab w:val="num" w:pos="2160"/>
+        </w:tabs>
+        <w:ind w:left="2160" w:hanging="360"/>
+      </w:pPr>
+      <w:rPr>
+        <w:rFonts w:ascii="Wingdings" w:hAnsi="Wingdings" w:hint="default"/>
+        <w:sz w:val="20"/>
+      </w:rPr>
+    </w:lvl>
+    <w:lvl w:ilvl="3" w:tentative="1">
+      <w:start w:val="1"/>
+      <w:numFmt w:val="bullet"/>
+      <w:lvlText w:val=""/>
+      <w:lvlJc w:val="left"/>
+      <w:pPr>
+        <w:tabs>
+          <w:tab w:val="num" w:pos="2880"/>
+        </w:tabs>
+        <w:ind w:left="2880" w:hanging="360"/>
+      </w:pPr>
+      <w:rPr>
+        <w:rFonts w:ascii="Wingdings" w:hAnsi="Wingdings" w:hint="default"/>
+        <w:sz w:val="20"/>
+      </w:rPr>
+    </w:lvl>
+    <w:lvl w:ilvl="4" w:tentative="1">
+      <w:start w:val="1"/>
+      <w:numFmt w:val="bullet"/>
+      <w:lvlText w:val=""/>
+      <w:lvlJc w:val="left"/>
+      <w:pPr>
+        <w:tabs>
+          <w:tab w:val="num" w:pos="3600"/>
+        </w:tabs>
+        <w:ind w:left="3600" w:hanging="360"/>
+      </w:pPr>
+      <w:rPr>
+        <w:rFonts w:ascii="Wingdings" w:hAnsi="Wingdings" w:hint="default"/>
+        <w:sz w:val="20"/>
+      </w:rPr>
+    </w:lvl>
+    <w:lvl w:ilvl="5" w:tentative="1">
+      <w:start w:val="1"/>
+      <w:numFmt w:val="bullet"/>
+      <w:lvlText w:val=""/>
+      <w:lvlJc w:val="left"/>
+      <w:pPr>
+        <w:tabs>
+          <w:tab w:val="num" w:pos="4320"/>
+        </w:tabs>
+        <w:ind w:left="4320" w:hanging="360"/>
+      </w:pPr>
+      <w:rPr>
+        <w:rFonts w:ascii="Wingdings" w:hAnsi="Wingdings" w:hint="default"/>
+        <w:sz w:val="20"/>
+      </w:rPr>
+    </w:lvl>
+    <w:lvl w:ilvl="6" w:tentative="1">
+      <w:start w:val="1"/>
+      <w:numFmt w:val="bullet"/>
+      <w:lvlText w:val=""/>
+      <w:lvlJc w:val="left"/>
+      <w:pPr>
+        <w:tabs>
+          <w:tab w:val="num" w:pos="5040"/>
+        </w:tabs>
+        <w:ind w:left="5040" w:hanging="360"/>
+      </w:pPr>
+      <w:rPr>
+        <w:rFonts w:ascii="Wingdings" w:hAnsi="Wingdings" w:hint="default"/>
+        <w:sz w:val="20"/>
+      </w:rPr>
+    </w:lvl>
+    <w:lvl w:ilvl="7" w:tentative="1">
+      <w:start w:val="1"/>
+      <w:numFmt w:val="bullet"/>
+      <w:lvlText w:val=""/>
+      <w:lvlJc w:val="left"/>
+      <w:pPr>
+        <w:tabs>
+          <w:tab w:val="num" w:pos="5760"/>
+        </w:tabs>
+        <w:ind w:left="5760" w:hanging="360"/>
+      </w:pPr>
+      <w:rPr>
+        <w:rFonts w:ascii="Wingdings" w:hAnsi="Wingdings" w:hint="default"/>
+        <w:sz w:val="20"/>
+      </w:rPr>
+    </w:lvl>
+    <w:lvl w:ilvl="8" w:tentative="1">
+      <w:start w:val="1"/>
+      <w:numFmt w:val="bullet"/>
+      <w:lvlText w:val=""/>
+      <w:lvlJc w:val="left"/>
+      <w:pPr>
+        <w:tabs>
+          <w:tab w:val="num" w:pos="6480"/>
+        </w:tabs>
+        <w:ind w:left="6480" w:hanging="360"/>
+      </w:pPr>
+      <w:rPr>
+        <w:rFonts w:ascii="Wingdings" w:hAnsi="Wingdings" w:hint="default"/>
+        <w:sz w:val="20"/>
+      </w:rPr>
+    </w:lvl>
+  </w:abstractNum>
+  <w:abstractNum w:abstractNumId="11" w15:restartNumberingAfterBreak="0">
     <w:nsid w:val="3F544CCC"/>
     <w:multiLevelType w:val="multilevel"/>
     <w:tmpl w:val="EF624412"/>
@@ -6144,7 +9289,7 @@
       </w:rPr>
     </w:lvl>
   </w:abstractNum>
-  <w:abstractNum w:abstractNumId="11" w15:restartNumberingAfterBreak="0">
+  <w:abstractNum w:abstractNumId="12" w15:restartNumberingAfterBreak="0">
     <w:nsid w:val="42ED3014"/>
     <w:multiLevelType w:val="multilevel"/>
     <w:tmpl w:val="6A629510"/>
@@ -6293,7 +9438,7 @@
       </w:rPr>
     </w:lvl>
   </w:abstractNum>
-  <w:abstractNum w:abstractNumId="12" w15:restartNumberingAfterBreak="0">
+  <w:abstractNum w:abstractNumId="13" w15:restartNumberingAfterBreak="0">
     <w:nsid w:val="44C87B87"/>
     <w:multiLevelType w:val="multilevel"/>
     <w:tmpl w:val="9F089C0E"/>
@@ -6406,7 +9551,7 @@
       </w:pPr>
     </w:lvl>
   </w:abstractNum>
-  <w:abstractNum w:abstractNumId="13" w15:restartNumberingAfterBreak="0">
+  <w:abstractNum w:abstractNumId="14" w15:restartNumberingAfterBreak="0">
     <w:nsid w:val="47A01197"/>
     <w:multiLevelType w:val="multilevel"/>
     <w:tmpl w:val="DDBC0200"/>
@@ -6555,7 +9700,7 @@
       </w:rPr>
     </w:lvl>
   </w:abstractNum>
-  <w:abstractNum w:abstractNumId="14" w15:restartNumberingAfterBreak="0">
+  <w:abstractNum w:abstractNumId="15" w15:restartNumberingAfterBreak="0">
     <w:nsid w:val="48DF4F98"/>
     <w:multiLevelType w:val="multilevel"/>
     <w:tmpl w:val="749AB164"/>
@@ -6704,7 +9849,7 @@
       </w:rPr>
     </w:lvl>
   </w:abstractNum>
-  <w:abstractNum w:abstractNumId="15" w15:restartNumberingAfterBreak="0">
+  <w:abstractNum w:abstractNumId="16" w15:restartNumberingAfterBreak="0">
     <w:nsid w:val="50326388"/>
     <w:multiLevelType w:val="multilevel"/>
     <w:tmpl w:val="3A6EE880"/>
@@ -6853,7 +9998,156 @@
       </w:rPr>
     </w:lvl>
   </w:abstractNum>
-  <w:abstractNum w:abstractNumId="16" w15:restartNumberingAfterBreak="0">
+  <w:abstractNum w:abstractNumId="17" w15:restartNumberingAfterBreak="0">
+    <w:nsid w:val="50FB00A3"/>
+    <w:multiLevelType w:val="multilevel"/>
+    <w:tmpl w:val="5C8CE094"/>
+    <w:lvl w:ilvl="0">
+      <w:start w:val="1"/>
+      <w:numFmt w:val="bullet"/>
+      <w:lvlText w:val=""/>
+      <w:lvlJc w:val="left"/>
+      <w:pPr>
+        <w:tabs>
+          <w:tab w:val="num" w:pos="720"/>
+        </w:tabs>
+        <w:ind w:left="720" w:hanging="360"/>
+      </w:pPr>
+      <w:rPr>
+        <w:rFonts w:ascii="Symbol" w:hAnsi="Symbol" w:hint="default"/>
+        <w:sz w:val="20"/>
+      </w:rPr>
+    </w:lvl>
+    <w:lvl w:ilvl="1" w:tentative="1">
+      <w:start w:val="1"/>
+      <w:numFmt w:val="bullet"/>
+      <w:lvlText w:val="o"/>
+      <w:lvlJc w:val="left"/>
+      <w:pPr>
+        <w:tabs>
+          <w:tab w:val="num" w:pos="1440"/>
+        </w:tabs>
+        <w:ind w:left="1440" w:hanging="360"/>
+      </w:pPr>
+      <w:rPr>
+        <w:rFonts w:ascii="Courier New" w:hAnsi="Courier New" w:hint="default"/>
+        <w:sz w:val="20"/>
+      </w:rPr>
+    </w:lvl>
+    <w:lvl w:ilvl="2" w:tentative="1">
+      <w:start w:val="1"/>
+      <w:numFmt w:val="bullet"/>
+      <w:lvlText w:val=""/>
+      <w:lvlJc w:val="left"/>
+      <w:pPr>
+        <w:tabs>
+          <w:tab w:val="num" w:pos="2160"/>
+        </w:tabs>
+        <w:ind w:left="2160" w:hanging="360"/>
+      </w:pPr>
+      <w:rPr>
+        <w:rFonts w:ascii="Wingdings" w:hAnsi="Wingdings" w:hint="default"/>
+        <w:sz w:val="20"/>
+      </w:rPr>
+    </w:lvl>
+    <w:lvl w:ilvl="3" w:tentative="1">
+      <w:start w:val="1"/>
+      <w:numFmt w:val="bullet"/>
+      <w:lvlText w:val=""/>
+      <w:lvlJc w:val="left"/>
+      <w:pPr>
+        <w:tabs>
+          <w:tab w:val="num" w:pos="2880"/>
+        </w:tabs>
+        <w:ind w:left="2880" w:hanging="360"/>
+      </w:pPr>
+      <w:rPr>
+        <w:rFonts w:ascii="Wingdings" w:hAnsi="Wingdings" w:hint="default"/>
+        <w:sz w:val="20"/>
+      </w:rPr>
+    </w:lvl>
+    <w:lvl w:ilvl="4" w:tentative="1">
+      <w:start w:val="1"/>
+      <w:numFmt w:val="bullet"/>
+      <w:lvlText w:val=""/>
+      <w:lvlJc w:val="left"/>
+      <w:pPr>
+        <w:tabs>
+          <w:tab w:val="num" w:pos="3600"/>
+        </w:tabs>
+        <w:ind w:left="3600" w:hanging="360"/>
+      </w:pPr>
+      <w:rPr>
+        <w:rFonts w:ascii="Wingdings" w:hAnsi="Wingdings" w:hint="default"/>
+        <w:sz w:val="20"/>
+      </w:rPr>
+    </w:lvl>
+    <w:lvl w:ilvl="5" w:tentative="1">
+      <w:start w:val="1"/>
+      <w:numFmt w:val="bullet"/>
+      <w:lvlText w:val=""/>
+      <w:lvlJc w:val="left"/>
+      <w:pPr>
+        <w:tabs>
+          <w:tab w:val="num" w:pos="4320"/>
+        </w:tabs>
+        <w:ind w:left="4320" w:hanging="360"/>
+      </w:pPr>
+      <w:rPr>
+        <w:rFonts w:ascii="Wingdings" w:hAnsi="Wingdings" w:hint="default"/>
+        <w:sz w:val="20"/>
+      </w:rPr>
+    </w:lvl>
+    <w:lvl w:ilvl="6" w:tentative="1">
+      <w:start w:val="1"/>
+      <w:numFmt w:val="bullet"/>
+      <w:lvlText w:val=""/>
+      <w:lvlJc w:val="left"/>
+      <w:pPr>
+        <w:tabs>
+          <w:tab w:val="num" w:pos="5040"/>
+        </w:tabs>
+        <w:ind w:left="5040" w:hanging="360"/>
+      </w:pPr>
+      <w:rPr>
+        <w:rFonts w:ascii="Wingdings" w:hAnsi="Wingdings" w:hint="default"/>
+        <w:sz w:val="20"/>
+      </w:rPr>
+    </w:lvl>
+    <w:lvl w:ilvl="7" w:tentative="1">
+      <w:start w:val="1"/>
+      <w:numFmt w:val="bullet"/>
+      <w:lvlText w:val=""/>
+      <w:lvlJc w:val="left"/>
+      <w:pPr>
+        <w:tabs>
+          <w:tab w:val="num" w:pos="5760"/>
+        </w:tabs>
+        <w:ind w:left="5760" w:hanging="360"/>
+      </w:pPr>
+      <w:rPr>
+        <w:rFonts w:ascii="Wingdings" w:hAnsi="Wingdings" w:hint="default"/>
+        <w:sz w:val="20"/>
+      </w:rPr>
+    </w:lvl>
+    <w:lvl w:ilvl="8" w:tentative="1">
+      <w:start w:val="1"/>
+      <w:numFmt w:val="bullet"/>
+      <w:lvlText w:val=""/>
+      <w:lvlJc w:val="left"/>
+      <w:pPr>
+        <w:tabs>
+          <w:tab w:val="num" w:pos="6480"/>
+        </w:tabs>
+        <w:ind w:left="6480" w:hanging="360"/>
+      </w:pPr>
+      <w:rPr>
+        <w:rFonts w:ascii="Wingdings" w:hAnsi="Wingdings" w:hint="default"/>
+        <w:sz w:val="20"/>
+      </w:rPr>
+    </w:lvl>
+  </w:abstractNum>
+  <w:abstractNum w:abstractNumId="18" w15:restartNumberingAfterBreak="0">
     <w:nsid w:val="57D37453"/>
     <w:multiLevelType w:val="multilevel"/>
     <w:tmpl w:val="D0EC9558"/>
@@ -7002,7 +10296,7 @@
       </w:rPr>
     </w:lvl>
   </w:abstractNum>
-  <w:abstractNum w:abstractNumId="17" w15:restartNumberingAfterBreak="0">
+  <w:abstractNum w:abstractNumId="19" w15:restartNumberingAfterBreak="0">
     <w:nsid w:val="67754C12"/>
     <w:multiLevelType w:val="multilevel"/>
     <w:tmpl w:val="1A1ACA64"/>
@@ -7151,7 +10445,7 @@
       </w:rPr>
     </w:lvl>
   </w:abstractNum>
-  <w:abstractNum w:abstractNumId="18" w15:restartNumberingAfterBreak="0">
+  <w:abstractNum w:abstractNumId="20" w15:restartNumberingAfterBreak="0">
     <w:nsid w:val="6D28780A"/>
     <w:multiLevelType w:val="multilevel"/>
     <w:tmpl w:val="B35ED490"/>
@@ -7300,10 +10594,159 @@
       </w:rPr>
     </w:lvl>
   </w:abstractNum>
-  <w:abstractNum w:abstractNumId="19" w15:restartNumberingAfterBreak="0">
+  <w:abstractNum w:abstractNumId="21" w15:restartNumberingAfterBreak="0">
     <w:nsid w:val="77CF23A8"/>
     <w:multiLevelType w:val="multilevel"/>
     <w:tmpl w:val="36967860"/>
+    <w:lvl w:ilvl="0">
+      <w:start w:val="1"/>
+      <w:numFmt w:val="bullet"/>
+      <w:lvlText w:val=""/>
+      <w:lvlJc w:val="left"/>
+      <w:pPr>
+        <w:tabs>
+          <w:tab w:val="num" w:pos="720"/>
+        </w:tabs>
+        <w:ind w:left="720" w:hanging="360"/>
+      </w:pPr>
+      <w:rPr>
+        <w:rFonts w:ascii="Symbol" w:hAnsi="Symbol" w:hint="default"/>
+        <w:sz w:val="20"/>
+      </w:rPr>
+    </w:lvl>
+    <w:lvl w:ilvl="1" w:tentative="1">
+      <w:start w:val="1"/>
+      <w:numFmt w:val="bullet"/>
+      <w:lvlText w:val="o"/>
+      <w:lvlJc w:val="left"/>
+      <w:pPr>
+        <w:tabs>
+          <w:tab w:val="num" w:pos="1440"/>
+        </w:tabs>
+        <w:ind w:left="1440" w:hanging="360"/>
+      </w:pPr>
+      <w:rPr>
+        <w:rFonts w:ascii="Courier New" w:hAnsi="Courier New" w:hint="default"/>
+        <w:sz w:val="20"/>
+      </w:rPr>
+    </w:lvl>
+    <w:lvl w:ilvl="2" w:tentative="1">
+      <w:start w:val="1"/>
+      <w:numFmt w:val="bullet"/>
+      <w:lvlText w:val=""/>
+      <w:lvlJc w:val="left"/>
+      <w:pPr>
+        <w:tabs>
+          <w:tab w:val="num" w:pos="2160"/>
+        </w:tabs>
+        <w:ind w:left="2160" w:hanging="360"/>
+      </w:pPr>
+      <w:rPr>
+        <w:rFonts w:ascii="Wingdings" w:hAnsi="Wingdings" w:hint="default"/>
+        <w:sz w:val="20"/>
+      </w:rPr>
+    </w:lvl>
+    <w:lvl w:ilvl="3" w:tentative="1">
+      <w:start w:val="1"/>
+      <w:numFmt w:val="bullet"/>
+      <w:lvlText w:val=""/>
+      <w:lvlJc w:val="left"/>
+      <w:pPr>
+        <w:tabs>
+          <w:tab w:val="num" w:pos="2880"/>
+        </w:tabs>
+        <w:ind w:left="2880" w:hanging="360"/>
+      </w:pPr>
+      <w:rPr>
+        <w:rFonts w:ascii="Wingdings" w:hAnsi="Wingdings" w:hint="default"/>
+        <w:sz w:val="20"/>
+      </w:rPr>
+    </w:lvl>
+    <w:lvl w:ilvl="4" w:tentative="1">
+      <w:start w:val="1"/>
+      <w:numFmt w:val="bullet"/>
+      <w:lvlText w:val=""/>
+      <w:lvlJc w:val="left"/>
+      <w:pPr>
+        <w:tabs>
+          <w:tab w:val="num" w:pos="3600"/>
+        </w:tabs>
+        <w:ind w:left="3600" w:hanging="360"/>
+      </w:pPr>
+      <w:rPr>
+        <w:rFonts w:ascii="Wingdings" w:hAnsi="Wingdings" w:hint="default"/>
+        <w:sz w:val="20"/>
+      </w:rPr>
+    </w:lvl>
+    <w:lvl w:ilvl="5" w:tentative="1">
+      <w:start w:val="1"/>
+      <w:numFmt w:val="bullet"/>
+      <w:lvlText w:val=""/>
+      <w:lvlJc w:val="left"/>
+      <w:pPr>
+        <w:tabs>
+          <w:tab w:val="num" w:pos="4320"/>
+        </w:tabs>
+        <w:ind w:left="4320" w:hanging="360"/>
+      </w:pPr>
+      <w:rPr>
+        <w:rFonts w:ascii="Wingdings" w:hAnsi="Wingdings" w:hint="default"/>
+        <w:sz w:val="20"/>
+      </w:rPr>
+    </w:lvl>
+    <w:lvl w:ilvl="6" w:tentative="1">
+      <w:start w:val="1"/>
+      <w:numFmt w:val="bullet"/>
+      <w:lvlText w:val=""/>
+      <w:lvlJc w:val="left"/>
+      <w:pPr>
+        <w:tabs>
+          <w:tab w:val="num" w:pos="5040"/>
+        </w:tabs>
+        <w:ind w:left="5040" w:hanging="360"/>
+      </w:pPr>
+      <w:rPr>
+        <w:rFonts w:ascii="Wingdings" w:hAnsi="Wingdings" w:hint="default"/>
+        <w:sz w:val="20"/>
+      </w:rPr>
+    </w:lvl>
+    <w:lvl w:ilvl="7" w:tentative="1">
+      <w:start w:val="1"/>
+      <w:numFmt w:val="bullet"/>
+      <w:lvlText w:val=""/>
+      <w:lvlJc w:val="left"/>
+      <w:pPr>
+        <w:tabs>
+          <w:tab w:val="num" w:pos="5760"/>
+        </w:tabs>
+        <w:ind w:left="5760" w:hanging="360"/>
+      </w:pPr>
+      <w:rPr>
+        <w:rFonts w:ascii="Wingdings" w:hAnsi="Wingdings" w:hint="default"/>
+        <w:sz w:val="20"/>
+      </w:rPr>
+    </w:lvl>
+    <w:lvl w:ilvl="8" w:tentative="1">
+      <w:start w:val="1"/>
+      <w:numFmt w:val="bullet"/>
+      <w:lvlText w:val=""/>
+      <w:lvlJc w:val="left"/>
+      <w:pPr>
+        <w:tabs>
+          <w:tab w:val="num" w:pos="6480"/>
+        </w:tabs>
+        <w:ind w:left="6480" w:hanging="360"/>
+      </w:pPr>
+      <w:rPr>
+        <w:rFonts w:ascii="Wingdings" w:hAnsi="Wingdings" w:hint="default"/>
+        <w:sz w:val="20"/>
+      </w:rPr>
+    </w:lvl>
+  </w:abstractNum>
+  <w:abstractNum w:abstractNumId="22" w15:restartNumberingAfterBreak="0">
+    <w:nsid w:val="79FC1987"/>
+    <w:multiLevelType w:val="multilevel"/>
+    <w:tmpl w:val="16FADBD2"/>
     <w:lvl w:ilvl="0">
       <w:start w:val="1"/>
       <w:numFmt w:val="bullet"/>
@@ -7453,7 +10896,7 @@
     <w:abstractNumId w:val="6"/>
   </w:num>
   <w:num w:numId="2" w16cid:durableId="799111717">
-    <w:abstractNumId w:val="12"/>
+    <w:abstractNumId w:val="13"/>
   </w:num>
   <w:num w:numId="3" w16cid:durableId="1959989670">
     <w:abstractNumId w:val="2"/>
@@ -7465,25 +10908,25 @@
     <w:abstractNumId w:val="3"/>
   </w:num>
   <w:num w:numId="6" w16cid:durableId="42561098">
-    <w:abstractNumId w:val="15"/>
+    <w:abstractNumId w:val="16"/>
   </w:num>
   <w:num w:numId="7" w16cid:durableId="1910264058">
-    <w:abstractNumId w:val="17"/>
+    <w:abstractNumId w:val="19"/>
   </w:num>
   <w:num w:numId="8" w16cid:durableId="1725325985">
-    <w:abstractNumId w:val="16"/>
+    <w:abstractNumId w:val="18"/>
   </w:num>
   <w:num w:numId="9" w16cid:durableId="1581677087">
     <w:abstractNumId w:val="1"/>
   </w:num>
   <w:num w:numId="10" w16cid:durableId="1987394591">
-    <w:abstractNumId w:val="10"/>
+    <w:abstractNumId w:val="11"/>
   </w:num>
   <w:num w:numId="11" w16cid:durableId="523831377">
     <w:abstractNumId w:val="5"/>
   </w:num>
   <w:num w:numId="12" w16cid:durableId="2138640762">
-    <w:abstractNumId w:val="14"/>
+    <w:abstractNumId w:val="15"/>
   </w:num>
   <w:num w:numId="13" w16cid:durableId="1102602864">
     <w:abstractNumId w:val="4"/>
@@ -7492,7 +10935,7 @@
     <w:abstractNumId w:val="8"/>
   </w:num>
   <w:num w:numId="15" w16cid:durableId="217935829">
-    <w:abstractNumId w:val="13"/>
+    <w:abstractNumId w:val="14"/>
   </w:num>
   <w:num w:numId="16" w16cid:durableId="1773092582">
     <w:abstractNumId w:val="0"/>
@@ -7501,13 +10944,22 @@
     <w:abstractNumId w:val="9"/>
   </w:num>
   <w:num w:numId="18" w16cid:durableId="204875924">
-    <w:abstractNumId w:val="11"/>
+    <w:abstractNumId w:val="12"/>
   </w:num>
   <w:num w:numId="19" w16cid:durableId="624582545">
-    <w:abstractNumId w:val="18"/>
+    <w:abstractNumId w:val="20"/>
   </w:num>
   <w:num w:numId="20" w16cid:durableId="1237592904">
-    <w:abstractNumId w:val="19"/>
+    <w:abstractNumId w:val="21"/>
+  </w:num>
+  <w:num w:numId="21" w16cid:durableId="79454424">
+    <w:abstractNumId w:val="17"/>
+  </w:num>
+  <w:num w:numId="22" w16cid:durableId="1534075570">
+    <w:abstractNumId w:val="22"/>
+  </w:num>
+  <w:num w:numId="23" w16cid:durableId="510222204">
+    <w:abstractNumId w:val="10"/>
   </w:num>
 </w:numbering>
 </file>

</xml_diff>